<commit_message>
Updated with Section #10
Section #10: Identify actual key risks for your project at this time
</commit_message>
<xml_diff>
--- a/documentation/Group 01 - Milestone 3.docx
+++ b/documentation/Group 01 - Milestone 3.docx
@@ -8465,19 +8465,8 @@
           <w:sz w:val="24"/>
           <w:szCs w:val="24"/>
         </w:rPr>
-        <w:t xml:space="preserve">User may click on individual tasks for more </w:t>
-      </w:r>
-      <w:proofErr w:type="gramStart"/>
-      <w:r>
-        <w:rPr>
-          <w:rFonts w:ascii="Arial" w:eastAsia="Times New Roman" w:hAnsi="Arial" w:cs="Arial"/>
-          <w:color w:val="000000"/>
-          <w:sz w:val="24"/>
-          <w:szCs w:val="24"/>
-        </w:rPr>
-        <w:t>details</w:t>
-      </w:r>
-      <w:proofErr w:type="gramEnd"/>
+        <w:t>User may click on individual tasks for more details</w:t>
+      </w:r>
     </w:p>
     <w:p>
       <w:pPr>
@@ -18044,17 +18033,218 @@
     </w:p>
     <w:p>
       <w:pPr>
-        <w:pStyle w:val="ListParagraph"/>
-        <w:numPr>
-          <w:ilvl w:val="0"/>
-          <w:numId w:val="48"/>
-        </w:numPr>
-        <w:rPr>
-          <w:rFonts w:ascii="Arial" w:hAnsi="Arial" w:cs="Arial"/>
-          <w:sz w:val="24"/>
-          <w:szCs w:val="24"/>
-        </w:rPr>
-      </w:pPr>
+        <w:rPr>
+          <w:rFonts w:ascii="Arial" w:hAnsi="Arial" w:cs="Arial"/>
+          <w:sz w:val="24"/>
+          <w:szCs w:val="24"/>
+        </w:rPr>
+      </w:pPr>
+      <w:r>
+        <w:rPr>
+          <w:rFonts w:ascii="Arial" w:hAnsi="Arial" w:cs="Arial"/>
+          <w:b/>
+          <w:bCs/>
+          <w:sz w:val="24"/>
+          <w:szCs w:val="24"/>
+        </w:rPr>
+        <w:t>Skill Risks</w:t>
+      </w:r>
+    </w:p>
+    <w:p>
+      <w:pPr>
+        <w:rPr>
+          <w:rFonts w:ascii="Arial" w:hAnsi="Arial" w:cs="Arial"/>
+          <w:sz w:val="24"/>
+          <w:szCs w:val="24"/>
+        </w:rPr>
+      </w:pPr>
+      <w:r>
+        <w:rPr>
+          <w:rFonts w:ascii="Arial" w:hAnsi="Arial" w:cs="Arial"/>
+          <w:sz w:val="24"/>
+          <w:szCs w:val="24"/>
+        </w:rPr>
+        <w:t>There are few team members that feel confident with code, much more so with PHP. However, there is a plethora of information online that has supplemented our understanding and already been of great use to us in developing Task Hunter. We do not foresee this issue paralyzing development.</w:t>
+      </w:r>
+      <w:r>
+        <w:rPr>
+          <w:rFonts w:ascii="Arial" w:hAnsi="Arial" w:cs="Arial"/>
+          <w:sz w:val="24"/>
+          <w:szCs w:val="24"/>
+        </w:rPr>
+        <w:br/>
+      </w:r>
+      <w:r>
+        <w:rPr>
+          <w:rFonts w:ascii="Arial" w:hAnsi="Arial" w:cs="Arial"/>
+          <w:sz w:val="24"/>
+          <w:szCs w:val="24"/>
+        </w:rPr>
+        <w:br/>
+      </w:r>
+      <w:r>
+        <w:rPr>
+          <w:rFonts w:ascii="Arial" w:hAnsi="Arial" w:cs="Arial"/>
+          <w:b/>
+          <w:bCs/>
+          <w:sz w:val="24"/>
+          <w:szCs w:val="24"/>
+        </w:rPr>
+        <w:t>Schedule Risks</w:t>
+      </w:r>
+    </w:p>
+    <w:p>
+      <w:pPr>
+        <w:rPr>
+          <w:rFonts w:ascii="Arial" w:hAnsi="Arial" w:cs="Arial"/>
+          <w:sz w:val="24"/>
+          <w:szCs w:val="24"/>
+        </w:rPr>
+      </w:pPr>
+      <w:r>
+        <w:rPr>
+          <w:rFonts w:ascii="Arial" w:hAnsi="Arial" w:cs="Arial"/>
+          <w:sz w:val="24"/>
+          <w:szCs w:val="24"/>
+        </w:rPr>
+        <w:t xml:space="preserve">Most of our team members work while also attending courses, which has made finding time to meet and discuss </w:t>
+      </w:r>
+      <w:r>
+        <w:rPr>
+          <w:rFonts w:ascii="Arial" w:hAnsi="Arial" w:cs="Arial"/>
+          <w:sz w:val="24"/>
+          <w:szCs w:val="24"/>
+        </w:rPr>
+        <w:t>the project</w:t>
+      </w:r>
+      <w:r>
+        <w:rPr>
+          <w:rFonts w:ascii="Arial" w:hAnsi="Arial" w:cs="Arial"/>
+          <w:sz w:val="24"/>
+          <w:szCs w:val="24"/>
+        </w:rPr>
+        <w:t xml:space="preserve"> difficult, but not impossible. Tools such as Discord have made discussion and progress immensely easier as everyone can give input when they are available. Discord has also provided an easy meeting place for team calls. We do not expect the limited timeframe for project completion to be of great concern and should have it completed on time.</w:t>
+      </w:r>
+      <w:r>
+        <w:rPr>
+          <w:rFonts w:ascii="Arial" w:hAnsi="Arial" w:cs="Arial"/>
+          <w:sz w:val="24"/>
+          <w:szCs w:val="24"/>
+        </w:rPr>
+        <w:br/>
+      </w:r>
+      <w:r>
+        <w:rPr>
+          <w:rFonts w:ascii="Arial" w:hAnsi="Arial" w:cs="Arial"/>
+          <w:sz w:val="24"/>
+          <w:szCs w:val="24"/>
+        </w:rPr>
+        <w:br/>
+      </w:r>
+      <w:r>
+        <w:rPr>
+          <w:rFonts w:ascii="Arial" w:hAnsi="Arial" w:cs="Arial"/>
+          <w:b/>
+          <w:bCs/>
+          <w:sz w:val="24"/>
+          <w:szCs w:val="24"/>
+        </w:rPr>
+        <w:t>Technical Risks</w:t>
+      </w:r>
+    </w:p>
+    <w:p>
+      <w:pPr>
+        <w:rPr>
+          <w:rFonts w:ascii="Arial" w:hAnsi="Arial" w:cs="Arial"/>
+          <w:sz w:val="24"/>
+          <w:szCs w:val="24"/>
+        </w:rPr>
+      </w:pPr>
+      <w:r>
+        <w:rPr>
+          <w:rFonts w:ascii="Arial" w:hAnsi="Arial" w:cs="Arial"/>
+          <w:sz w:val="24"/>
+          <w:szCs w:val="24"/>
+        </w:rPr>
+        <w:t>We have not run across any technical concerns of note.</w:t>
+      </w:r>
+      <w:r>
+        <w:rPr>
+          <w:rFonts w:ascii="Arial" w:hAnsi="Arial" w:cs="Arial"/>
+          <w:sz w:val="24"/>
+          <w:szCs w:val="24"/>
+        </w:rPr>
+        <w:br/>
+      </w:r>
+      <w:r>
+        <w:rPr>
+          <w:rFonts w:ascii="Arial" w:hAnsi="Arial" w:cs="Arial"/>
+          <w:sz w:val="24"/>
+          <w:szCs w:val="24"/>
+        </w:rPr>
+        <w:br/>
+      </w:r>
+      <w:r>
+        <w:rPr>
+          <w:rFonts w:ascii="Arial" w:hAnsi="Arial" w:cs="Arial"/>
+          <w:b/>
+          <w:bCs/>
+          <w:sz w:val="24"/>
+          <w:szCs w:val="24"/>
+        </w:rPr>
+        <w:t>Legal/Content Risks</w:t>
+      </w:r>
+    </w:p>
+    <w:p>
+      <w:pPr>
+        <w:rPr>
+          <w:rFonts w:ascii="Arial" w:hAnsi="Arial" w:cs="Arial"/>
+          <w:sz w:val="24"/>
+          <w:szCs w:val="24"/>
+        </w:rPr>
+      </w:pPr>
+      <w:r>
+        <w:rPr>
+          <w:rFonts w:ascii="Arial" w:hAnsi="Arial" w:cs="Arial"/>
+          <w:sz w:val="24"/>
+          <w:szCs w:val="24"/>
+        </w:rPr>
+        <w:t xml:space="preserve">Currently, the only legal risk </w:t>
+      </w:r>
+      <w:r>
+        <w:rPr>
+          <w:rFonts w:ascii="Arial" w:hAnsi="Arial" w:cs="Arial"/>
+          <w:sz w:val="24"/>
+          <w:szCs w:val="24"/>
+        </w:rPr>
+        <w:t>is that</w:t>
+      </w:r>
+      <w:r>
+        <w:rPr>
+          <w:rFonts w:ascii="Arial" w:hAnsi="Arial" w:cs="Arial"/>
+          <w:sz w:val="24"/>
+          <w:szCs w:val="24"/>
+        </w:rPr>
+        <w:t xml:space="preserve"> our </w:t>
+      </w:r>
+      <w:proofErr w:type="gramStart"/>
+      <w:r>
+        <w:rPr>
+          <w:rFonts w:ascii="Arial" w:hAnsi="Arial" w:cs="Arial"/>
+          <w:sz w:val="24"/>
+          <w:szCs w:val="24"/>
+        </w:rPr>
+        <w:t>1-3 star</w:t>
+      </w:r>
+      <w:proofErr w:type="gramEnd"/>
+      <w:r>
+        <w:rPr>
+          <w:rFonts w:ascii="Arial" w:hAnsi="Arial" w:cs="Arial"/>
+          <w:sz w:val="24"/>
+          <w:szCs w:val="24"/>
+        </w:rPr>
+        <w:t xml:space="preserve"> rating images are unlicensed. If we were to bring this project to market it would only require a few clicks on the provider’s website to purchase the license, or simply commission a unique set of our own from the many professional artists we know.</w:t>
+      </w:r>
     </w:p>
     <w:sectPr>
       <w:footerReference w:type="default" r:id="rId18"/>

</xml_diff>

<commit_message>
Added Vertical Prototype Example for good measure
</commit_message>
<xml_diff>
--- a/documentation/Group 01 - Milestone 3.docx
+++ b/documentation/Group 01 - Milestone 3.docx
@@ -1255,7 +1255,14 @@
           <w:szCs w:val="24"/>
         </w:rPr>
         <w:tab/>
-        <w:t>19</w:t>
+      </w:r>
+      <w:r>
+        <w:rPr>
+          <w:rFonts w:ascii="Arial" w:hAnsi="Arial" w:cs="Arial"/>
+          <w:sz w:val="24"/>
+          <w:szCs w:val="24"/>
+        </w:rPr>
+        <w:t>20</w:t>
       </w:r>
     </w:p>
     <w:p>
@@ -1320,7 +1327,15 @@
           <w:sz w:val="24"/>
           <w:szCs w:val="24"/>
         </w:rPr>
-        <w:t>20</w:t>
+        <w:t>2</w:t>
+      </w:r>
+      <w:r>
+        <w:rPr>
+          <w:rFonts w:ascii="Arial" w:hAnsi="Arial" w:cs="Arial"/>
+          <w:sz w:val="24"/>
+          <w:szCs w:val="24"/>
+        </w:rPr>
+        <w:t>1</w:t>
       </w:r>
       <w:r>
         <w:rPr>
@@ -1345,6 +1360,87 @@
           <w:sz w:val="24"/>
           <w:szCs w:val="24"/>
         </w:rPr>
+        <w:t>Vertical Software Prototype</w:t>
+      </w:r>
+      <w:r>
+        <w:rPr>
+          <w:rFonts w:ascii="Arial" w:hAnsi="Arial" w:cs="Arial"/>
+          <w:sz w:val="24"/>
+          <w:szCs w:val="24"/>
+        </w:rPr>
+        <w:t>…………………………………</w:t>
+      </w:r>
+      <w:r>
+        <w:rPr>
+          <w:rFonts w:ascii="Arial" w:hAnsi="Arial" w:cs="Arial"/>
+          <w:sz w:val="24"/>
+          <w:szCs w:val="24"/>
+        </w:rPr>
+        <w:tab/>
+      </w:r>
+      <w:r>
+        <w:rPr>
+          <w:rFonts w:ascii="Arial" w:hAnsi="Arial" w:cs="Arial"/>
+          <w:sz w:val="24"/>
+          <w:szCs w:val="24"/>
+        </w:rPr>
+        <w:tab/>
+      </w:r>
+      <w:r>
+        <w:rPr>
+          <w:rFonts w:ascii="Arial" w:hAnsi="Arial" w:cs="Arial"/>
+          <w:sz w:val="24"/>
+          <w:szCs w:val="24"/>
+        </w:rPr>
+        <w:tab/>
+      </w:r>
+      <w:r>
+        <w:rPr>
+          <w:rFonts w:ascii="Arial" w:hAnsi="Arial" w:cs="Arial"/>
+          <w:sz w:val="24"/>
+          <w:szCs w:val="24"/>
+        </w:rPr>
+        <w:tab/>
+      </w:r>
+      <w:r>
+        <w:rPr>
+          <w:rFonts w:ascii="Arial" w:hAnsi="Arial" w:cs="Arial"/>
+          <w:sz w:val="24"/>
+          <w:szCs w:val="24"/>
+        </w:rPr>
+        <w:t>2</w:t>
+      </w:r>
+      <w:r>
+        <w:rPr>
+          <w:rFonts w:ascii="Arial" w:hAnsi="Arial" w:cs="Arial"/>
+          <w:sz w:val="24"/>
+          <w:szCs w:val="24"/>
+        </w:rPr>
+        <w:t>3</w:t>
+      </w:r>
+      <w:r>
+        <w:rPr>
+          <w:rFonts w:ascii="Arial" w:hAnsi="Arial" w:cs="Arial"/>
+          <w:sz w:val="24"/>
+          <w:szCs w:val="24"/>
+        </w:rPr>
+        <w:tab/>
+      </w:r>
+    </w:p>
+    <w:p>
+      <w:pPr>
+        <w:rPr>
+          <w:rFonts w:ascii="Arial" w:hAnsi="Arial" w:cs="Arial"/>
+          <w:sz w:val="24"/>
+          <w:szCs w:val="24"/>
+        </w:rPr>
+      </w:pPr>
+      <w:r>
+        <w:rPr>
+          <w:rFonts w:ascii="Arial" w:hAnsi="Arial" w:cs="Arial"/>
+          <w:sz w:val="24"/>
+          <w:szCs w:val="24"/>
+        </w:rPr>
         <w:t>Team Roles…………………………………</w:t>
       </w:r>
       <w:r>
@@ -1401,7 +1497,15 @@
           <w:sz w:val="24"/>
           <w:szCs w:val="24"/>
         </w:rPr>
-        <w:t>22</w:t>
+        <w:t>2</w:t>
+      </w:r>
+      <w:r>
+        <w:rPr>
+          <w:rFonts w:ascii="Arial" w:hAnsi="Arial" w:cs="Arial"/>
+          <w:sz w:val="24"/>
+          <w:szCs w:val="24"/>
+        </w:rPr>
+        <w:t>4</w:t>
       </w:r>
       <w:r>
         <w:rPr>
@@ -1498,7 +1602,15 @@
           <w:sz w:val="24"/>
           <w:szCs w:val="24"/>
         </w:rPr>
-        <w:t>23</w:t>
+        <w:t>2</w:t>
+      </w:r>
+      <w:r>
+        <w:rPr>
+          <w:rFonts w:ascii="Arial" w:hAnsi="Arial" w:cs="Arial"/>
+          <w:sz w:val="24"/>
+          <w:szCs w:val="24"/>
+        </w:rPr>
+        <w:t>5</w:t>
       </w:r>
       <w:r>
         <w:rPr>
@@ -17671,8 +17783,8 @@
       <w:pPr>
         <w:rPr>
           <w:rFonts w:ascii="Arial" w:hAnsi="Arial" w:cs="Arial"/>
-          <w:sz w:val="36"/>
-          <w:szCs w:val="36"/>
+          <w:sz w:val="24"/>
+          <w:szCs w:val="24"/>
         </w:rPr>
       </w:pPr>
       <w:r>
@@ -17685,329 +17797,111 @@
           <w:u w:val="single"/>
         </w:rPr>
         <w:lastRenderedPageBreak/>
-        <w:t>Team Roles:</w:t>
-      </w:r>
-    </w:p>
-    <w:p>
-      <w:pPr>
-        <w:rPr>
-          <w:rFonts w:ascii="Arial" w:hAnsi="Arial" w:cs="Arial"/>
-          <w:sz w:val="24"/>
-          <w:szCs w:val="24"/>
-        </w:rPr>
-      </w:pPr>
-      <w:r>
-        <w:rPr>
-          <w:rFonts w:ascii="Arial" w:hAnsi="Arial" w:cs="Arial"/>
-          <w:b/>
-          <w:bCs/>
-          <w:sz w:val="24"/>
-          <w:szCs w:val="24"/>
-        </w:rPr>
-        <w:t>Team Leader, Back End Lead:</w:t>
-      </w:r>
-      <w:r>
-        <w:rPr>
-          <w:rFonts w:ascii="Arial" w:hAnsi="Arial" w:cs="Arial"/>
-          <w:b/>
-          <w:bCs/>
-          <w:sz w:val="24"/>
-          <w:szCs w:val="24"/>
-        </w:rPr>
-        <w:br/>
-      </w:r>
-      <w:r>
-        <w:rPr>
-          <w:rFonts w:ascii="Arial" w:hAnsi="Arial" w:cs="Arial"/>
-          <w:sz w:val="24"/>
-          <w:szCs w:val="24"/>
-        </w:rPr>
-        <w:t xml:space="preserve">     ●   Ethan Fleming</w:t>
-      </w:r>
-    </w:p>
-    <w:p>
-      <w:pPr>
-        <w:rPr>
-          <w:rFonts w:ascii="Arial" w:hAnsi="Arial" w:cs="Arial"/>
-          <w:sz w:val="24"/>
-          <w:szCs w:val="24"/>
-        </w:rPr>
-      </w:pPr>
-      <w:r>
-        <w:rPr>
-          <w:rFonts w:ascii="Arial" w:hAnsi="Arial" w:cs="Arial"/>
-          <w:b/>
-          <w:bCs/>
-          <w:sz w:val="24"/>
-          <w:szCs w:val="24"/>
-        </w:rPr>
-        <w:t>Front End Developers:</w:t>
-      </w:r>
-      <w:r>
-        <w:rPr>
-          <w:rFonts w:ascii="Arial" w:hAnsi="Arial" w:cs="Arial"/>
-          <w:sz w:val="24"/>
-          <w:szCs w:val="24"/>
-        </w:rPr>
-        <w:br/>
-        <w:t xml:space="preserve">     ●   </w:t>
-      </w:r>
-      <w:r>
-        <w:rPr>
-          <w:rFonts w:ascii="Arial" w:hAnsi="Arial" w:cs="Arial"/>
-          <w:b/>
-          <w:bCs/>
-          <w:sz w:val="24"/>
-          <w:szCs w:val="24"/>
-        </w:rPr>
-        <w:t xml:space="preserve">Lead - </w:t>
-      </w:r>
-      <w:r>
-        <w:rPr>
-          <w:rFonts w:ascii="Arial" w:hAnsi="Arial" w:cs="Arial"/>
-          <w:sz w:val="24"/>
-          <w:szCs w:val="24"/>
-        </w:rPr>
-        <w:t>Meer Hossain</w:t>
-      </w:r>
-      <w:r>
-        <w:rPr>
-          <w:rFonts w:ascii="Arial" w:hAnsi="Arial" w:cs="Arial"/>
-          <w:sz w:val="24"/>
-          <w:szCs w:val="24"/>
-        </w:rPr>
-        <w:br/>
-        <w:t xml:space="preserve">     ●   Marcus Watson</w:t>
-      </w:r>
-      <w:r>
-        <w:rPr>
-          <w:rFonts w:ascii="Arial" w:hAnsi="Arial" w:cs="Arial"/>
-          <w:sz w:val="24"/>
-          <w:szCs w:val="24"/>
-        </w:rPr>
-        <w:br/>
-        <w:t xml:space="preserve">     ●   Brandon Rojas</w:t>
-      </w:r>
-    </w:p>
-    <w:p>
-      <w:pPr>
-        <w:rPr>
-          <w:rFonts w:ascii="Arial" w:hAnsi="Arial" w:cs="Arial"/>
-          <w:sz w:val="24"/>
-          <w:szCs w:val="24"/>
-        </w:rPr>
-      </w:pPr>
-      <w:r>
-        <w:rPr>
-          <w:rFonts w:ascii="Arial" w:hAnsi="Arial" w:cs="Arial"/>
-          <w:b/>
-          <w:bCs/>
-          <w:sz w:val="24"/>
-          <w:szCs w:val="24"/>
-        </w:rPr>
-        <w:t>Back End Developers:</w:t>
-      </w:r>
-      <w:r>
-        <w:rPr>
-          <w:rFonts w:ascii="Arial" w:hAnsi="Arial" w:cs="Arial"/>
-          <w:sz w:val="24"/>
-          <w:szCs w:val="24"/>
-        </w:rPr>
-        <w:br/>
-        <w:t xml:space="preserve">     ●   Brenden Martins</w:t>
-      </w:r>
-    </w:p>
-    <w:p>
-      <w:pPr>
-        <w:rPr>
-          <w:rFonts w:ascii="Arial" w:hAnsi="Arial" w:cs="Arial"/>
-          <w:sz w:val="24"/>
-          <w:szCs w:val="24"/>
-        </w:rPr>
-      </w:pPr>
-    </w:p>
-    <w:p>
-      <w:pPr>
-        <w:rPr>
-          <w:rFonts w:ascii="Arial" w:hAnsi="Arial" w:cs="Arial"/>
-          <w:sz w:val="24"/>
-          <w:szCs w:val="24"/>
-        </w:rPr>
-      </w:pPr>
-      <w:r>
-        <w:rPr>
-          <w:rFonts w:ascii="Arial" w:hAnsi="Arial" w:cs="Arial"/>
-          <w:b/>
-          <w:bCs/>
-          <w:sz w:val="24"/>
-          <w:szCs w:val="24"/>
-        </w:rPr>
-        <w:t xml:space="preserve">Scrum Master: </w:t>
-      </w:r>
-      <w:r>
-        <w:rPr>
-          <w:rFonts w:ascii="Arial" w:hAnsi="Arial" w:cs="Arial"/>
-          <w:b/>
-          <w:bCs/>
-          <w:sz w:val="24"/>
-          <w:szCs w:val="24"/>
-        </w:rPr>
-        <w:br/>
-      </w:r>
-      <w:r>
-        <w:rPr>
-          <w:rFonts w:ascii="Arial" w:hAnsi="Arial" w:cs="Arial"/>
-          <w:sz w:val="24"/>
-          <w:szCs w:val="24"/>
-        </w:rPr>
-        <w:t xml:space="preserve">     ●   Ethan Fleming</w:t>
-      </w:r>
-    </w:p>
-    <w:p>
-      <w:pPr>
-        <w:rPr>
-          <w:rFonts w:ascii="Arial" w:hAnsi="Arial" w:cs="Arial"/>
-          <w:sz w:val="24"/>
-          <w:szCs w:val="24"/>
-        </w:rPr>
-      </w:pPr>
-      <w:r>
-        <w:rPr>
-          <w:rFonts w:ascii="Arial" w:hAnsi="Arial" w:cs="Arial"/>
-          <w:b/>
-          <w:bCs/>
-          <w:sz w:val="24"/>
-          <w:szCs w:val="24"/>
-        </w:rPr>
-        <w:t xml:space="preserve">Product Owner: </w:t>
-      </w:r>
-      <w:r>
-        <w:rPr>
-          <w:rFonts w:ascii="Arial" w:hAnsi="Arial" w:cs="Arial"/>
-          <w:b/>
-          <w:bCs/>
-          <w:sz w:val="24"/>
-          <w:szCs w:val="24"/>
-        </w:rPr>
-        <w:br/>
-      </w:r>
-      <w:r>
-        <w:rPr>
-          <w:rFonts w:ascii="Arial" w:hAnsi="Arial" w:cs="Arial"/>
-          <w:sz w:val="24"/>
-          <w:szCs w:val="24"/>
-        </w:rPr>
-        <w:t xml:space="preserve">     ●   Meer Hossain</w:t>
-      </w:r>
-    </w:p>
-    <w:p>
-      <w:pPr>
-        <w:rPr>
-          <w:rFonts w:ascii="Arial" w:hAnsi="Arial" w:cs="Arial"/>
-          <w:sz w:val="24"/>
-          <w:szCs w:val="24"/>
-        </w:rPr>
-      </w:pPr>
-      <w:r>
-        <w:rPr>
-          <w:rFonts w:ascii="Arial" w:hAnsi="Arial" w:cs="Arial"/>
-          <w:b/>
-          <w:bCs/>
-          <w:sz w:val="24"/>
-          <w:szCs w:val="24"/>
-        </w:rPr>
-        <w:t xml:space="preserve">Developers: </w:t>
-      </w:r>
-      <w:r>
-        <w:rPr>
-          <w:rFonts w:ascii="Arial" w:hAnsi="Arial" w:cs="Arial"/>
-          <w:b/>
-          <w:bCs/>
-          <w:sz w:val="24"/>
-          <w:szCs w:val="24"/>
-        </w:rPr>
-        <w:br/>
-      </w:r>
-      <w:r>
-        <w:rPr>
-          <w:rFonts w:ascii="Arial" w:hAnsi="Arial" w:cs="Arial"/>
-          <w:sz w:val="24"/>
-          <w:szCs w:val="24"/>
-        </w:rPr>
-        <w:t xml:space="preserve">     ●   Marcus Watson</w:t>
-      </w:r>
-      <w:r>
-        <w:rPr>
-          <w:rFonts w:ascii="Arial" w:hAnsi="Arial" w:cs="Arial"/>
-          <w:b/>
-          <w:bCs/>
-          <w:sz w:val="24"/>
-          <w:szCs w:val="24"/>
-        </w:rPr>
-        <w:br/>
-      </w:r>
-      <w:r>
-        <w:rPr>
-          <w:rFonts w:ascii="Arial" w:hAnsi="Arial" w:cs="Arial"/>
-          <w:sz w:val="24"/>
-          <w:szCs w:val="24"/>
-        </w:rPr>
-        <w:t xml:space="preserve">     ●   Brandon Rojas</w:t>
-      </w:r>
-      <w:r>
-        <w:rPr>
-          <w:rFonts w:ascii="Arial" w:hAnsi="Arial" w:cs="Arial"/>
-          <w:b/>
-          <w:bCs/>
-          <w:sz w:val="24"/>
-          <w:szCs w:val="24"/>
-        </w:rPr>
-        <w:br/>
-      </w:r>
-      <w:r>
-        <w:rPr>
-          <w:rFonts w:ascii="Arial" w:hAnsi="Arial" w:cs="Arial"/>
-          <w:sz w:val="24"/>
-          <w:szCs w:val="24"/>
-        </w:rPr>
-        <w:t xml:space="preserve">     ●   Brenden Martins</w:t>
-      </w:r>
-    </w:p>
-    <w:p>
-      <w:pPr>
-        <w:rPr>
-          <w:rFonts w:ascii="Arial" w:hAnsi="Arial" w:cs="Arial"/>
-          <w:sz w:val="24"/>
-          <w:szCs w:val="24"/>
-        </w:rPr>
-      </w:pPr>
-    </w:p>
-    <w:p>
-      <w:pPr>
-        <w:rPr>
-          <w:rFonts w:ascii="Arial" w:hAnsi="Arial" w:cs="Arial"/>
-          <w:sz w:val="24"/>
-          <w:szCs w:val="24"/>
-        </w:rPr>
-      </w:pPr>
-      <w:r>
-        <w:rPr>
-          <w:rFonts w:ascii="Arial" w:hAnsi="Arial" w:cs="Arial"/>
-          <w:sz w:val="24"/>
-          <w:szCs w:val="24"/>
-        </w:rPr>
-        <w:br w:type="page"/>
-      </w:r>
-    </w:p>
-    <w:p>
-      <w:pPr>
-        <w:rPr>
-          <w:rFonts w:ascii="Arial" w:hAnsi="Arial" w:cs="Arial"/>
-          <w:sz w:val="36"/>
-          <w:szCs w:val="36"/>
-        </w:rPr>
-      </w:pPr>
-      <w:r>
+        <w:t>Vertical Software Prototype:</w:t>
+      </w:r>
+    </w:p>
+    <w:p>
+      <w:pPr>
+        <w:rPr>
+          <w:rFonts w:ascii="Arial" w:hAnsi="Arial" w:cs="Arial"/>
+          <w:sz w:val="24"/>
+          <w:szCs w:val="24"/>
+        </w:rPr>
+      </w:pPr>
+      <w:r>
+        <w:rPr>
+          <w:rFonts w:ascii="Arial" w:hAnsi="Arial" w:cs="Arial"/>
+          <w:sz w:val="24"/>
+          <w:szCs w:val="24"/>
+        </w:rPr>
+        <w:t xml:space="preserve">Link: </w:t>
+      </w:r>
+      <w:hyperlink r:id="rId18" w:history="1">
+        <w:r>
+          <w:rPr>
+            <w:rStyle w:val="Hyperlink"/>
+            <w:rFonts w:ascii="Arial" w:hAnsi="Arial" w:cs="Arial"/>
+            <w:sz w:val="24"/>
+            <w:szCs w:val="24"/>
+          </w:rPr>
+          <w:t>https://lamp.cse.fau.edu/~cen4010-sp23-g01/</w:t>
+        </w:r>
+      </w:hyperlink>
+    </w:p>
+    <w:p>
+      <w:pPr>
+        <w:rPr>
+          <w:rFonts w:ascii="Arial" w:hAnsi="Arial" w:cs="Arial"/>
+          <w:sz w:val="24"/>
+          <w:szCs w:val="24"/>
+        </w:rPr>
+      </w:pPr>
+    </w:p>
+    <w:p>
+      <w:pPr>
+        <w:rPr>
+          <w:rFonts w:ascii="Arial" w:hAnsi="Arial" w:cs="Arial"/>
+          <w:sz w:val="24"/>
+          <w:szCs w:val="24"/>
+        </w:rPr>
+      </w:pPr>
+      <w:r>
+        <w:rPr>
+          <w:rFonts w:ascii="Arial" w:hAnsi="Arial" w:cs="Arial"/>
+          <w:noProof/>
+          <w:sz w:val="24"/>
+          <w:szCs w:val="24"/>
+        </w:rPr>
+        <w:drawing>
+          <wp:inline distT="0" distB="0" distL="0" distR="0" wp14:anchorId="643C3DA1" wp14:editId="27A61549">
+            <wp:extent cx="5943600" cy="2875915"/>
+            <wp:effectExtent l="19050" t="19050" r="19050" b="19685"/>
+            <wp:docPr id="2" name="Picture 2" descr="Graphical user interface&#10;&#10;Description automatically generated"/>
+            <wp:cNvGraphicFramePr>
+              <a:graphicFrameLocks xmlns:a="http://schemas.openxmlformats.org/drawingml/2006/main" noChangeAspect="1"/>
+            </wp:cNvGraphicFramePr>
+            <a:graphic xmlns:a="http://schemas.openxmlformats.org/drawingml/2006/main">
+              <a:graphicData uri="http://schemas.openxmlformats.org/drawingml/2006/picture">
+                <pic:pic xmlns:pic="http://schemas.openxmlformats.org/drawingml/2006/picture">
+                  <pic:nvPicPr>
+                    <pic:cNvPr id="2" name="Picture 2" descr="Graphical user interface&#10;&#10;Description automatically generated"/>
+                    <pic:cNvPicPr/>
+                  </pic:nvPicPr>
+                  <pic:blipFill>
+                    <a:blip r:embed="rId19" cstate="print">
+                      <a:extLst>
+                        <a:ext uri="{28A0092B-C50C-407E-A947-70E740481C1C}">
+                          <a14:useLocalDpi xmlns:a14="http://schemas.microsoft.com/office/drawing/2010/main" val="0"/>
+                        </a:ext>
+                      </a:extLst>
+                    </a:blip>
+                    <a:stretch>
+                      <a:fillRect/>
+                    </a:stretch>
+                  </pic:blipFill>
+                  <pic:spPr>
+                    <a:xfrm>
+                      <a:off x="0" y="0"/>
+                      <a:ext cx="5943600" cy="2875915"/>
+                    </a:xfrm>
+                    <a:prstGeom prst="rect">
+                      <a:avLst/>
+                    </a:prstGeom>
+                    <a:ln>
+                      <a:solidFill>
+                        <a:schemeClr val="accent1"/>
+                      </a:solidFill>
+                    </a:ln>
+                  </pic:spPr>
+                </pic:pic>
+              </a:graphicData>
+            </a:graphic>
+          </wp:inline>
+        </w:drawing>
+      </w:r>
+    </w:p>
+    <w:p>
+      <w:pPr>
         <w:rPr>
           <w:rFonts w:ascii="Arial" w:hAnsi="Arial" w:cs="Arial"/>
           <w:b/>
@@ -18016,9 +17910,7 @@
           <w:szCs w:val="36"/>
           <w:u w:val="single"/>
         </w:rPr>
-        <w:lastRenderedPageBreak/>
-        <w:t>Key Risks</w:t>
-      </w:r>
+      </w:pPr>
       <w:r>
         <w:rPr>
           <w:rFonts w:ascii="Arial" w:hAnsi="Arial" w:cs="Arial"/>
@@ -18028,15 +17920,15 @@
           <w:szCs w:val="36"/>
           <w:u w:val="single"/>
         </w:rPr>
-        <w:t>:</w:t>
-      </w:r>
-    </w:p>
-    <w:p>
-      <w:pPr>
-        <w:rPr>
-          <w:rFonts w:ascii="Arial" w:hAnsi="Arial" w:cs="Arial"/>
-          <w:sz w:val="24"/>
-          <w:szCs w:val="24"/>
+        <w:br w:type="page"/>
+      </w:r>
+    </w:p>
+    <w:p>
+      <w:pPr>
+        <w:rPr>
+          <w:rFonts w:ascii="Arial" w:hAnsi="Arial" w:cs="Arial"/>
+          <w:sz w:val="36"/>
+          <w:szCs w:val="36"/>
         </w:rPr>
       </w:pPr>
       <w:r>
@@ -18044,44 +17936,22 @@
           <w:rFonts w:ascii="Arial" w:hAnsi="Arial" w:cs="Arial"/>
           <w:b/>
           <w:bCs/>
-          <w:sz w:val="24"/>
-          <w:szCs w:val="24"/>
-        </w:rPr>
-        <w:t>Skill Risks</w:t>
-      </w:r>
-    </w:p>
-    <w:p>
-      <w:pPr>
-        <w:rPr>
-          <w:rFonts w:ascii="Arial" w:hAnsi="Arial" w:cs="Arial"/>
-          <w:sz w:val="24"/>
-          <w:szCs w:val="24"/>
-        </w:rPr>
-      </w:pPr>
-      <w:r>
-        <w:rPr>
-          <w:rFonts w:ascii="Arial" w:hAnsi="Arial" w:cs="Arial"/>
-          <w:sz w:val="24"/>
-          <w:szCs w:val="24"/>
-        </w:rPr>
-        <w:t>There are few team members that feel confident with code, much more so with PHP. However, there is a plethora of information online that has supplemented our understanding and already been of great use to us in developing Task Hunter. We do not foresee this issue paralyzing development.</w:t>
-      </w:r>
-      <w:r>
-        <w:rPr>
-          <w:rFonts w:ascii="Arial" w:hAnsi="Arial" w:cs="Arial"/>
-          <w:sz w:val="24"/>
-          <w:szCs w:val="24"/>
-        </w:rPr>
-        <w:br/>
-      </w:r>
-      <w:r>
-        <w:rPr>
-          <w:rFonts w:ascii="Arial" w:hAnsi="Arial" w:cs="Arial"/>
-          <w:sz w:val="24"/>
-          <w:szCs w:val="24"/>
-        </w:rPr>
-        <w:br/>
-      </w:r>
+          <w:sz w:val="36"/>
+          <w:szCs w:val="36"/>
+          <w:u w:val="single"/>
+        </w:rPr>
+        <w:lastRenderedPageBreak/>
+        <w:t>Team Roles:</w:t>
+      </w:r>
+    </w:p>
+    <w:p>
+      <w:pPr>
+        <w:rPr>
+          <w:rFonts w:ascii="Arial" w:hAnsi="Arial" w:cs="Arial"/>
+          <w:sz w:val="24"/>
+          <w:szCs w:val="24"/>
+        </w:rPr>
+      </w:pPr>
       <w:r>
         <w:rPr>
           <w:rFonts w:ascii="Arial" w:hAnsi="Arial" w:cs="Arial"/>
@@ -18090,56 +17960,7 @@
           <w:sz w:val="24"/>
           <w:szCs w:val="24"/>
         </w:rPr>
-        <w:t>Schedule Risks</w:t>
-      </w:r>
-    </w:p>
-    <w:p>
-      <w:pPr>
-        <w:rPr>
-          <w:rFonts w:ascii="Arial" w:hAnsi="Arial" w:cs="Arial"/>
-          <w:sz w:val="24"/>
-          <w:szCs w:val="24"/>
-        </w:rPr>
-      </w:pPr>
-      <w:r>
-        <w:rPr>
-          <w:rFonts w:ascii="Arial" w:hAnsi="Arial" w:cs="Arial"/>
-          <w:sz w:val="24"/>
-          <w:szCs w:val="24"/>
-        </w:rPr>
-        <w:t xml:space="preserve">Most of our team members work while also attending courses, which has made finding time to meet and discuss </w:t>
-      </w:r>
-      <w:r>
-        <w:rPr>
-          <w:rFonts w:ascii="Arial" w:hAnsi="Arial" w:cs="Arial"/>
-          <w:sz w:val="24"/>
-          <w:szCs w:val="24"/>
-        </w:rPr>
-        <w:t>the project</w:t>
-      </w:r>
-      <w:r>
-        <w:rPr>
-          <w:rFonts w:ascii="Arial" w:hAnsi="Arial" w:cs="Arial"/>
-          <w:sz w:val="24"/>
-          <w:szCs w:val="24"/>
-        </w:rPr>
-        <w:t xml:space="preserve"> difficult, but not impossible. Tools such as Discord have made discussion and progress immensely easier as everyone can give input when they are available. Discord has also provided an easy meeting place for team calls. We do not expect the limited timeframe for project completion to be of great concern and should have it completed on time.</w:t>
-      </w:r>
-      <w:r>
-        <w:rPr>
-          <w:rFonts w:ascii="Arial" w:hAnsi="Arial" w:cs="Arial"/>
-          <w:sz w:val="24"/>
-          <w:szCs w:val="24"/>
-        </w:rPr>
-        <w:br/>
-      </w:r>
-      <w:r>
-        <w:rPr>
-          <w:rFonts w:ascii="Arial" w:hAnsi="Arial" w:cs="Arial"/>
-          <w:sz w:val="24"/>
-          <w:szCs w:val="24"/>
-        </w:rPr>
-        <w:br/>
+        <w:t>Team Leader, Back End Lead:</w:t>
       </w:r>
       <w:r>
         <w:rPr>
@@ -18149,31 +17970,6 @@
           <w:sz w:val="24"/>
           <w:szCs w:val="24"/>
         </w:rPr>
-        <w:t>Technical Risks</w:t>
-      </w:r>
-    </w:p>
-    <w:p>
-      <w:pPr>
-        <w:rPr>
-          <w:rFonts w:ascii="Arial" w:hAnsi="Arial" w:cs="Arial"/>
-          <w:sz w:val="24"/>
-          <w:szCs w:val="24"/>
-        </w:rPr>
-      </w:pPr>
-      <w:r>
-        <w:rPr>
-          <w:rFonts w:ascii="Arial" w:hAnsi="Arial" w:cs="Arial"/>
-          <w:sz w:val="24"/>
-          <w:szCs w:val="24"/>
-        </w:rPr>
-        <w:t>We have not run across any technical concerns of note.</w:t>
-      </w:r>
-      <w:r>
-        <w:rPr>
-          <w:rFonts w:ascii="Arial" w:hAnsi="Arial" w:cs="Arial"/>
-          <w:sz w:val="24"/>
-          <w:szCs w:val="24"/>
-        </w:rPr>
         <w:br/>
       </w:r>
       <w:r>
@@ -18182,8 +17978,17 @@
           <w:sz w:val="24"/>
           <w:szCs w:val="24"/>
         </w:rPr>
-        <w:br/>
-      </w:r>
+        <w:t xml:space="preserve">     ●   Ethan Fleming</w:t>
+      </w:r>
+    </w:p>
+    <w:p>
+      <w:pPr>
+        <w:rPr>
+          <w:rFonts w:ascii="Arial" w:hAnsi="Arial" w:cs="Arial"/>
+          <w:sz w:val="24"/>
+          <w:szCs w:val="24"/>
+        </w:rPr>
+      </w:pPr>
       <w:r>
         <w:rPr>
           <w:rFonts w:ascii="Arial" w:hAnsi="Arial" w:cs="Arial"/>
@@ -18192,6 +17997,457 @@
           <w:sz w:val="24"/>
           <w:szCs w:val="24"/>
         </w:rPr>
+        <w:t>Front End Developers:</w:t>
+      </w:r>
+      <w:r>
+        <w:rPr>
+          <w:rFonts w:ascii="Arial" w:hAnsi="Arial" w:cs="Arial"/>
+          <w:sz w:val="24"/>
+          <w:szCs w:val="24"/>
+        </w:rPr>
+        <w:br/>
+        <w:t xml:space="preserve">     ●   </w:t>
+      </w:r>
+      <w:r>
+        <w:rPr>
+          <w:rFonts w:ascii="Arial" w:hAnsi="Arial" w:cs="Arial"/>
+          <w:b/>
+          <w:bCs/>
+          <w:sz w:val="24"/>
+          <w:szCs w:val="24"/>
+        </w:rPr>
+        <w:t xml:space="preserve">Lead - </w:t>
+      </w:r>
+      <w:r>
+        <w:rPr>
+          <w:rFonts w:ascii="Arial" w:hAnsi="Arial" w:cs="Arial"/>
+          <w:sz w:val="24"/>
+          <w:szCs w:val="24"/>
+        </w:rPr>
+        <w:t>Meer Hossain</w:t>
+      </w:r>
+      <w:r>
+        <w:rPr>
+          <w:rFonts w:ascii="Arial" w:hAnsi="Arial" w:cs="Arial"/>
+          <w:sz w:val="24"/>
+          <w:szCs w:val="24"/>
+        </w:rPr>
+        <w:br/>
+        <w:t xml:space="preserve">     ●   Marcus Watson</w:t>
+      </w:r>
+      <w:r>
+        <w:rPr>
+          <w:rFonts w:ascii="Arial" w:hAnsi="Arial" w:cs="Arial"/>
+          <w:sz w:val="24"/>
+          <w:szCs w:val="24"/>
+        </w:rPr>
+        <w:br/>
+        <w:t xml:space="preserve">     ●   Brandon Rojas</w:t>
+      </w:r>
+    </w:p>
+    <w:p>
+      <w:pPr>
+        <w:rPr>
+          <w:rFonts w:ascii="Arial" w:hAnsi="Arial" w:cs="Arial"/>
+          <w:sz w:val="24"/>
+          <w:szCs w:val="24"/>
+        </w:rPr>
+      </w:pPr>
+      <w:r>
+        <w:rPr>
+          <w:rFonts w:ascii="Arial" w:hAnsi="Arial" w:cs="Arial"/>
+          <w:b/>
+          <w:bCs/>
+          <w:sz w:val="24"/>
+          <w:szCs w:val="24"/>
+        </w:rPr>
+        <w:t>Back End Developers:</w:t>
+      </w:r>
+      <w:r>
+        <w:rPr>
+          <w:rFonts w:ascii="Arial" w:hAnsi="Arial" w:cs="Arial"/>
+          <w:sz w:val="24"/>
+          <w:szCs w:val="24"/>
+        </w:rPr>
+        <w:br/>
+        <w:t xml:space="preserve">     ●   Brenden Martins</w:t>
+      </w:r>
+    </w:p>
+    <w:p>
+      <w:pPr>
+        <w:rPr>
+          <w:rFonts w:ascii="Arial" w:hAnsi="Arial" w:cs="Arial"/>
+          <w:sz w:val="24"/>
+          <w:szCs w:val="24"/>
+        </w:rPr>
+      </w:pPr>
+    </w:p>
+    <w:p>
+      <w:pPr>
+        <w:rPr>
+          <w:rFonts w:ascii="Arial" w:hAnsi="Arial" w:cs="Arial"/>
+          <w:sz w:val="24"/>
+          <w:szCs w:val="24"/>
+        </w:rPr>
+      </w:pPr>
+      <w:r>
+        <w:rPr>
+          <w:rFonts w:ascii="Arial" w:hAnsi="Arial" w:cs="Arial"/>
+          <w:b/>
+          <w:bCs/>
+          <w:sz w:val="24"/>
+          <w:szCs w:val="24"/>
+        </w:rPr>
+        <w:t xml:space="preserve">Scrum Master: </w:t>
+      </w:r>
+      <w:r>
+        <w:rPr>
+          <w:rFonts w:ascii="Arial" w:hAnsi="Arial" w:cs="Arial"/>
+          <w:b/>
+          <w:bCs/>
+          <w:sz w:val="24"/>
+          <w:szCs w:val="24"/>
+        </w:rPr>
+        <w:br/>
+      </w:r>
+      <w:r>
+        <w:rPr>
+          <w:rFonts w:ascii="Arial" w:hAnsi="Arial" w:cs="Arial"/>
+          <w:sz w:val="24"/>
+          <w:szCs w:val="24"/>
+        </w:rPr>
+        <w:t xml:space="preserve">     ●   Ethan Fleming</w:t>
+      </w:r>
+    </w:p>
+    <w:p>
+      <w:pPr>
+        <w:rPr>
+          <w:rFonts w:ascii="Arial" w:hAnsi="Arial" w:cs="Arial"/>
+          <w:sz w:val="24"/>
+          <w:szCs w:val="24"/>
+        </w:rPr>
+      </w:pPr>
+      <w:r>
+        <w:rPr>
+          <w:rFonts w:ascii="Arial" w:hAnsi="Arial" w:cs="Arial"/>
+          <w:b/>
+          <w:bCs/>
+          <w:sz w:val="24"/>
+          <w:szCs w:val="24"/>
+        </w:rPr>
+        <w:t xml:space="preserve">Product Owner: </w:t>
+      </w:r>
+      <w:r>
+        <w:rPr>
+          <w:rFonts w:ascii="Arial" w:hAnsi="Arial" w:cs="Arial"/>
+          <w:b/>
+          <w:bCs/>
+          <w:sz w:val="24"/>
+          <w:szCs w:val="24"/>
+        </w:rPr>
+        <w:br/>
+      </w:r>
+      <w:r>
+        <w:rPr>
+          <w:rFonts w:ascii="Arial" w:hAnsi="Arial" w:cs="Arial"/>
+          <w:sz w:val="24"/>
+          <w:szCs w:val="24"/>
+        </w:rPr>
+        <w:t xml:space="preserve">     ●   Meer Hossain</w:t>
+      </w:r>
+    </w:p>
+    <w:p>
+      <w:pPr>
+        <w:rPr>
+          <w:rFonts w:ascii="Arial" w:hAnsi="Arial" w:cs="Arial"/>
+          <w:sz w:val="24"/>
+          <w:szCs w:val="24"/>
+        </w:rPr>
+      </w:pPr>
+      <w:r>
+        <w:rPr>
+          <w:rFonts w:ascii="Arial" w:hAnsi="Arial" w:cs="Arial"/>
+          <w:b/>
+          <w:bCs/>
+          <w:sz w:val="24"/>
+          <w:szCs w:val="24"/>
+        </w:rPr>
+        <w:t xml:space="preserve">Developers: </w:t>
+      </w:r>
+      <w:r>
+        <w:rPr>
+          <w:rFonts w:ascii="Arial" w:hAnsi="Arial" w:cs="Arial"/>
+          <w:b/>
+          <w:bCs/>
+          <w:sz w:val="24"/>
+          <w:szCs w:val="24"/>
+        </w:rPr>
+        <w:br/>
+      </w:r>
+      <w:r>
+        <w:rPr>
+          <w:rFonts w:ascii="Arial" w:hAnsi="Arial" w:cs="Arial"/>
+          <w:sz w:val="24"/>
+          <w:szCs w:val="24"/>
+        </w:rPr>
+        <w:t xml:space="preserve">     ●   Marcus Watson</w:t>
+      </w:r>
+      <w:r>
+        <w:rPr>
+          <w:rFonts w:ascii="Arial" w:hAnsi="Arial" w:cs="Arial"/>
+          <w:b/>
+          <w:bCs/>
+          <w:sz w:val="24"/>
+          <w:szCs w:val="24"/>
+        </w:rPr>
+        <w:br/>
+      </w:r>
+      <w:r>
+        <w:rPr>
+          <w:rFonts w:ascii="Arial" w:hAnsi="Arial" w:cs="Arial"/>
+          <w:sz w:val="24"/>
+          <w:szCs w:val="24"/>
+        </w:rPr>
+        <w:t xml:space="preserve">     ●   Brandon Rojas</w:t>
+      </w:r>
+      <w:r>
+        <w:rPr>
+          <w:rFonts w:ascii="Arial" w:hAnsi="Arial" w:cs="Arial"/>
+          <w:b/>
+          <w:bCs/>
+          <w:sz w:val="24"/>
+          <w:szCs w:val="24"/>
+        </w:rPr>
+        <w:br/>
+      </w:r>
+      <w:r>
+        <w:rPr>
+          <w:rFonts w:ascii="Arial" w:hAnsi="Arial" w:cs="Arial"/>
+          <w:sz w:val="24"/>
+          <w:szCs w:val="24"/>
+        </w:rPr>
+        <w:t xml:space="preserve">     ●   Brenden Martins</w:t>
+      </w:r>
+    </w:p>
+    <w:p>
+      <w:pPr>
+        <w:rPr>
+          <w:rFonts w:ascii="Arial" w:hAnsi="Arial" w:cs="Arial"/>
+          <w:sz w:val="24"/>
+          <w:szCs w:val="24"/>
+        </w:rPr>
+      </w:pPr>
+    </w:p>
+    <w:p>
+      <w:pPr>
+        <w:rPr>
+          <w:rFonts w:ascii="Arial" w:hAnsi="Arial" w:cs="Arial"/>
+          <w:sz w:val="24"/>
+          <w:szCs w:val="24"/>
+        </w:rPr>
+      </w:pPr>
+      <w:r>
+        <w:rPr>
+          <w:rFonts w:ascii="Arial" w:hAnsi="Arial" w:cs="Arial"/>
+          <w:sz w:val="24"/>
+          <w:szCs w:val="24"/>
+        </w:rPr>
+        <w:br w:type="page"/>
+      </w:r>
+    </w:p>
+    <w:p>
+      <w:pPr>
+        <w:rPr>
+          <w:rFonts w:ascii="Arial" w:hAnsi="Arial" w:cs="Arial"/>
+          <w:sz w:val="36"/>
+          <w:szCs w:val="36"/>
+        </w:rPr>
+      </w:pPr>
+      <w:r>
+        <w:rPr>
+          <w:rFonts w:ascii="Arial" w:hAnsi="Arial" w:cs="Arial"/>
+          <w:b/>
+          <w:bCs/>
+          <w:sz w:val="36"/>
+          <w:szCs w:val="36"/>
+          <w:u w:val="single"/>
+        </w:rPr>
+        <w:lastRenderedPageBreak/>
+        <w:t>Key Risks</w:t>
+      </w:r>
+      <w:r>
+        <w:rPr>
+          <w:rFonts w:ascii="Arial" w:hAnsi="Arial" w:cs="Arial"/>
+          <w:b/>
+          <w:bCs/>
+          <w:sz w:val="36"/>
+          <w:szCs w:val="36"/>
+          <w:u w:val="single"/>
+        </w:rPr>
+        <w:t>:</w:t>
+      </w:r>
+    </w:p>
+    <w:p>
+      <w:pPr>
+        <w:rPr>
+          <w:rFonts w:ascii="Arial" w:hAnsi="Arial" w:cs="Arial"/>
+          <w:sz w:val="24"/>
+          <w:szCs w:val="24"/>
+        </w:rPr>
+      </w:pPr>
+      <w:r>
+        <w:rPr>
+          <w:rFonts w:ascii="Arial" w:hAnsi="Arial" w:cs="Arial"/>
+          <w:b/>
+          <w:bCs/>
+          <w:sz w:val="24"/>
+          <w:szCs w:val="24"/>
+        </w:rPr>
+        <w:t>Skill Risks</w:t>
+      </w:r>
+    </w:p>
+    <w:p>
+      <w:pPr>
+        <w:rPr>
+          <w:rFonts w:ascii="Arial" w:hAnsi="Arial" w:cs="Arial"/>
+          <w:sz w:val="24"/>
+          <w:szCs w:val="24"/>
+        </w:rPr>
+      </w:pPr>
+      <w:r>
+        <w:rPr>
+          <w:rFonts w:ascii="Arial" w:hAnsi="Arial" w:cs="Arial"/>
+          <w:sz w:val="24"/>
+          <w:szCs w:val="24"/>
+        </w:rPr>
+        <w:t>There are few team members that feel confident with code, much more so with PHP. However, there is a plethora of information online that has supplemented our understanding and already been of great use to us in developing Task Hunter. We do not foresee this issue paralyzing development.</w:t>
+      </w:r>
+      <w:r>
+        <w:rPr>
+          <w:rFonts w:ascii="Arial" w:hAnsi="Arial" w:cs="Arial"/>
+          <w:sz w:val="24"/>
+          <w:szCs w:val="24"/>
+        </w:rPr>
+        <w:br/>
+      </w:r>
+      <w:r>
+        <w:rPr>
+          <w:rFonts w:ascii="Arial" w:hAnsi="Arial" w:cs="Arial"/>
+          <w:sz w:val="24"/>
+          <w:szCs w:val="24"/>
+        </w:rPr>
+        <w:br/>
+      </w:r>
+      <w:r>
+        <w:rPr>
+          <w:rFonts w:ascii="Arial" w:hAnsi="Arial" w:cs="Arial"/>
+          <w:b/>
+          <w:bCs/>
+          <w:sz w:val="24"/>
+          <w:szCs w:val="24"/>
+        </w:rPr>
+        <w:t>Schedule Risks</w:t>
+      </w:r>
+    </w:p>
+    <w:p>
+      <w:pPr>
+        <w:rPr>
+          <w:rFonts w:ascii="Arial" w:hAnsi="Arial" w:cs="Arial"/>
+          <w:sz w:val="24"/>
+          <w:szCs w:val="24"/>
+        </w:rPr>
+      </w:pPr>
+      <w:r>
+        <w:rPr>
+          <w:rFonts w:ascii="Arial" w:hAnsi="Arial" w:cs="Arial"/>
+          <w:sz w:val="24"/>
+          <w:szCs w:val="24"/>
+        </w:rPr>
+        <w:t xml:space="preserve">Most of our team members work while also attending courses, which has made finding time to meet and discuss </w:t>
+      </w:r>
+      <w:r>
+        <w:rPr>
+          <w:rFonts w:ascii="Arial" w:hAnsi="Arial" w:cs="Arial"/>
+          <w:sz w:val="24"/>
+          <w:szCs w:val="24"/>
+        </w:rPr>
+        <w:t>the project</w:t>
+      </w:r>
+      <w:r>
+        <w:rPr>
+          <w:rFonts w:ascii="Arial" w:hAnsi="Arial" w:cs="Arial"/>
+          <w:sz w:val="24"/>
+          <w:szCs w:val="24"/>
+        </w:rPr>
+        <w:t xml:space="preserve"> difficult, but not impossible. Tools such as Discord have made discussion and progress immensely easier as everyone can give input when they are available. Discord has also provided an easy meeting place for team calls. We do not expect the limited timeframe for project completion to be of great concern and should have it completed on time.</w:t>
+      </w:r>
+      <w:r>
+        <w:rPr>
+          <w:rFonts w:ascii="Arial" w:hAnsi="Arial" w:cs="Arial"/>
+          <w:sz w:val="24"/>
+          <w:szCs w:val="24"/>
+        </w:rPr>
+        <w:br/>
+      </w:r>
+      <w:r>
+        <w:rPr>
+          <w:rFonts w:ascii="Arial" w:hAnsi="Arial" w:cs="Arial"/>
+          <w:sz w:val="24"/>
+          <w:szCs w:val="24"/>
+        </w:rPr>
+        <w:br/>
+      </w:r>
+      <w:r>
+        <w:rPr>
+          <w:rFonts w:ascii="Arial" w:hAnsi="Arial" w:cs="Arial"/>
+          <w:b/>
+          <w:bCs/>
+          <w:sz w:val="24"/>
+          <w:szCs w:val="24"/>
+        </w:rPr>
+        <w:t>Technical Risks</w:t>
+      </w:r>
+    </w:p>
+    <w:p>
+      <w:pPr>
+        <w:rPr>
+          <w:rFonts w:ascii="Arial" w:hAnsi="Arial" w:cs="Arial"/>
+          <w:sz w:val="24"/>
+          <w:szCs w:val="24"/>
+        </w:rPr>
+      </w:pPr>
+      <w:r>
+        <w:rPr>
+          <w:rFonts w:ascii="Arial" w:hAnsi="Arial" w:cs="Arial"/>
+          <w:sz w:val="24"/>
+          <w:szCs w:val="24"/>
+        </w:rPr>
+        <w:t>We have not run across any technical concerns of note.</w:t>
+      </w:r>
+      <w:r>
+        <w:rPr>
+          <w:rFonts w:ascii="Arial" w:hAnsi="Arial" w:cs="Arial"/>
+          <w:sz w:val="24"/>
+          <w:szCs w:val="24"/>
+        </w:rPr>
+        <w:br/>
+      </w:r>
+      <w:r>
+        <w:rPr>
+          <w:rFonts w:ascii="Arial" w:hAnsi="Arial" w:cs="Arial"/>
+          <w:sz w:val="24"/>
+          <w:szCs w:val="24"/>
+        </w:rPr>
+        <w:br/>
+      </w:r>
+      <w:r>
+        <w:rPr>
+          <w:rFonts w:ascii="Arial" w:hAnsi="Arial" w:cs="Arial"/>
+          <w:b/>
+          <w:bCs/>
+          <w:sz w:val="24"/>
+          <w:szCs w:val="24"/>
+        </w:rPr>
         <w:t>Legal/Content Risks</w:t>
       </w:r>
     </w:p>
@@ -18247,7 +18503,7 @@
       </w:r>
     </w:p>
     <w:sectPr>
-      <w:footerReference w:type="default" r:id="rId18"/>
+      <w:footerReference w:type="default" r:id="rId20"/>
       <w:pgSz w:w="12240" w:h="15840"/>
       <w:pgMar w:top="1440" w:right="1440" w:bottom="1440" w:left="1440" w:header="720" w:footer="720" w:gutter="0"/>
       <w:cols w:space="720"/>

</xml_diff>

<commit_message>
Updated Section #9 with MWatson changes
Section #9: High-Level UML Diagrams
</commit_message>
<xml_diff>
--- a/documentation/Group 01 - Milestone 3.docx
+++ b/documentation/Group 01 - Milestone 3.docx
@@ -418,7 +418,7 @@
           <w:sz w:val="24"/>
           <w:szCs w:val="24"/>
         </w:rPr>
-        <w:t>24</w:t>
+        <w:t>31</w:t>
       </w:r>
       <w:r>
         <w:rPr>
@@ -1408,15 +1408,7 @@
           <w:sz w:val="24"/>
           <w:szCs w:val="24"/>
         </w:rPr>
-        <w:t>2</w:t>
-      </w:r>
-      <w:r>
-        <w:rPr>
-          <w:rFonts w:ascii="Arial" w:hAnsi="Arial" w:cs="Arial"/>
-          <w:sz w:val="24"/>
-          <w:szCs w:val="24"/>
-        </w:rPr>
-        <w:t>3</w:t>
+        <w:t>23</w:t>
       </w:r>
       <w:r>
         <w:rPr>
@@ -1973,7 +1965,25 @@
           <w:sz w:val="24"/>
           <w:szCs w:val="24"/>
         </w:rPr>
-        <w:t>. Created tasks may be found on the user’s bounty board, where they can see all active tasks or “bounties”. When the user completes their task they can mark the bounty as completed and will be rewarded with experience points based upon the difficulty of the bounty. These experience points are accumulated on the user’s profile and automatically level up the account if the next threshold is met.</w:t>
+        <w:t xml:space="preserve">. Created tasks may be found on the user’s bounty board, where they can see all active tasks or “bounties”. When the user completes their </w:t>
+      </w:r>
+      <w:proofErr w:type="gramStart"/>
+      <w:r>
+        <w:rPr>
+          <w:rFonts w:ascii="Arial" w:hAnsi="Arial" w:cs="Arial"/>
+          <w:sz w:val="24"/>
+          <w:szCs w:val="24"/>
+        </w:rPr>
+        <w:t>task</w:t>
+      </w:r>
+      <w:proofErr w:type="gramEnd"/>
+      <w:r>
+        <w:rPr>
+          <w:rFonts w:ascii="Arial" w:hAnsi="Arial" w:cs="Arial"/>
+          <w:sz w:val="24"/>
+          <w:szCs w:val="24"/>
+        </w:rPr>
+        <w:t xml:space="preserve"> they can mark the bounty as completed and will be rewarded with experience points based upon the difficulty of the bounty. These experience points are accumulated on the user’s profile and automatically level up the account if the next threshold is met.</w:t>
       </w:r>
       <w:r>
         <w:rPr>
@@ -2380,7 +2390,27 @@
           <w:sz w:val="24"/>
           <w:szCs w:val="24"/>
         </w:rPr>
-        <w:t>: The section of the app where users can view all their active tasks or bounties.</w:t>
+        <w:t xml:space="preserve">: The section of the app where users can view all their active tasks or </w:t>
+      </w:r>
+      <w:proofErr w:type="gramStart"/>
+      <w:r>
+        <w:rPr>
+          <w:rFonts w:ascii="Arial" w:eastAsia="Times New Roman" w:hAnsi="Arial" w:cs="Arial"/>
+          <w:color w:val="000000"/>
+          <w:sz w:val="24"/>
+          <w:szCs w:val="24"/>
+        </w:rPr>
+        <w:t>bounties</w:t>
+      </w:r>
+      <w:proofErr w:type="gramEnd"/>
+      <w:r>
+        <w:rPr>
+          <w:rFonts w:ascii="Arial" w:eastAsia="Times New Roman" w:hAnsi="Arial" w:cs="Arial"/>
+          <w:color w:val="000000"/>
+          <w:sz w:val="24"/>
+          <w:szCs w:val="24"/>
+        </w:rPr>
+        <w:t>.</w:t>
       </w:r>
     </w:p>
     <w:p>
@@ -4817,8 +4847,19 @@
           <w:sz w:val="24"/>
           <w:szCs w:val="24"/>
         </w:rPr>
-        <w:t>on the UI and database</w:t>
-      </w:r>
+        <w:t xml:space="preserve">on the UI and </w:t>
+      </w:r>
+      <w:proofErr w:type="gramStart"/>
+      <w:r>
+        <w:rPr>
+          <w:rFonts w:ascii="Arial" w:eastAsia="Times New Roman" w:hAnsi="Arial" w:cs="Arial"/>
+          <w:color w:val="000000"/>
+          <w:sz w:val="24"/>
+          <w:szCs w:val="24"/>
+        </w:rPr>
+        <w:t>database</w:t>
+      </w:r>
+      <w:proofErr w:type="gramEnd"/>
     </w:p>
     <w:p>
       <w:pPr>
@@ -5219,14 +5260,25 @@
         </w:rPr>
         <w:t xml:space="preserve"> </w:t>
       </w:r>
-      <w:r>
-        <w:rPr>
-          <w:rFonts w:ascii="Arial" w:eastAsia="Times New Roman" w:hAnsi="Arial" w:cs="Arial"/>
-          <w:color w:val="000000"/>
-          <w:sz w:val="24"/>
-          <w:szCs w:val="24"/>
-        </w:rPr>
-        <w:t xml:space="preserve">completed by the user. See Use Case: Add </w:t>
+      <w:proofErr w:type="gramStart"/>
+      <w:r>
+        <w:rPr>
+          <w:rFonts w:ascii="Arial" w:eastAsia="Times New Roman" w:hAnsi="Arial" w:cs="Arial"/>
+          <w:color w:val="000000"/>
+          <w:sz w:val="24"/>
+          <w:szCs w:val="24"/>
+        </w:rPr>
+        <w:t>completed</w:t>
+      </w:r>
+      <w:proofErr w:type="gramEnd"/>
+      <w:r>
+        <w:rPr>
+          <w:rFonts w:ascii="Arial" w:eastAsia="Times New Roman" w:hAnsi="Arial" w:cs="Arial"/>
+          <w:color w:val="000000"/>
+          <w:sz w:val="24"/>
+          <w:szCs w:val="24"/>
+        </w:rPr>
+        <w:t xml:space="preserve"> by the user. See Use Case: Add </w:t>
       </w:r>
       <w:r>
         <w:rPr>
@@ -6044,16 +6096,7 @@
           <w:sz w:val="24"/>
           <w:szCs w:val="24"/>
         </w:rPr>
-        <w:t>B</w:t>
-      </w:r>
-      <w:r>
-        <w:rPr>
-          <w:rFonts w:ascii="Arial" w:eastAsia="Times New Roman" w:hAnsi="Arial" w:cs="Arial"/>
-          <w:color w:val="000000"/>
-          <w:sz w:val="24"/>
-          <w:szCs w:val="24"/>
-        </w:rPr>
-        <w:t>ounty</w:t>
+        <w:t>Bounty</w:t>
       </w:r>
     </w:p>
     <w:p>
@@ -11112,16 +11155,7 @@
           <w:sz w:val="24"/>
           <w:szCs w:val="24"/>
         </w:rPr>
-        <w:t>B</w:t>
-      </w:r>
-      <w:r>
-        <w:rPr>
-          <w:rFonts w:ascii="Arial" w:eastAsia="Times New Roman" w:hAnsi="Arial" w:cs="Arial"/>
-          <w:color w:val="000000"/>
-          <w:sz w:val="24"/>
-          <w:szCs w:val="24"/>
-        </w:rPr>
-        <w:t>ounty</w:t>
+        <w:t>Bounty</w:t>
       </w:r>
     </w:p>
     <w:p>
@@ -12866,7 +12900,27 @@
           <w:sz w:val="24"/>
           <w:szCs w:val="24"/>
         </w:rPr>
-        <w:t xml:space="preserve">. User may create a new task. </w:t>
+        <w:t xml:space="preserve">. </w:t>
+      </w:r>
+      <w:proofErr w:type="gramStart"/>
+      <w:r>
+        <w:rPr>
+          <w:rFonts w:ascii="Arial" w:eastAsia="Times New Roman" w:hAnsi="Arial" w:cs="Arial"/>
+          <w:color w:val="000000"/>
+          <w:sz w:val="24"/>
+          <w:szCs w:val="24"/>
+        </w:rPr>
+        <w:t>User</w:t>
+      </w:r>
+      <w:proofErr w:type="gramEnd"/>
+      <w:r>
+        <w:rPr>
+          <w:rFonts w:ascii="Arial" w:eastAsia="Times New Roman" w:hAnsi="Arial" w:cs="Arial"/>
+          <w:color w:val="000000"/>
+          <w:sz w:val="24"/>
+          <w:szCs w:val="24"/>
+        </w:rPr>
+        <w:t xml:space="preserve"> may create a new task. </w:t>
       </w:r>
       <w:proofErr w:type="gramStart"/>
       <w:r>
@@ -13007,14 +13061,25 @@
           <w:szCs w:val="24"/>
         </w:rPr>
       </w:pPr>
-      <w:r>
-        <w:rPr>
-          <w:rFonts w:ascii="Arial" w:eastAsia="Times New Roman" w:hAnsi="Arial" w:cs="Arial"/>
-          <w:color w:val="000000"/>
-          <w:sz w:val="24"/>
-          <w:szCs w:val="24"/>
-        </w:rPr>
-        <w:t>User will be able to select to make a new task.</w:t>
+      <w:proofErr w:type="gramStart"/>
+      <w:r>
+        <w:rPr>
+          <w:rFonts w:ascii="Arial" w:eastAsia="Times New Roman" w:hAnsi="Arial" w:cs="Arial"/>
+          <w:color w:val="000000"/>
+          <w:sz w:val="24"/>
+          <w:szCs w:val="24"/>
+        </w:rPr>
+        <w:t>User</w:t>
+      </w:r>
+      <w:proofErr w:type="gramEnd"/>
+      <w:r>
+        <w:rPr>
+          <w:rFonts w:ascii="Arial" w:eastAsia="Times New Roman" w:hAnsi="Arial" w:cs="Arial"/>
+          <w:color w:val="000000"/>
+          <w:sz w:val="24"/>
+          <w:szCs w:val="24"/>
+        </w:rPr>
+        <w:t xml:space="preserve"> will be able to select to make a new task.</w:t>
       </w:r>
     </w:p>
     <w:p>
@@ -13032,14 +13097,25 @@
           <w:szCs w:val="24"/>
         </w:rPr>
       </w:pPr>
-      <w:r>
-        <w:rPr>
-          <w:rFonts w:ascii="Arial" w:eastAsia="Times New Roman" w:hAnsi="Arial" w:cs="Arial"/>
-          <w:color w:val="000000"/>
-          <w:sz w:val="24"/>
-          <w:szCs w:val="24"/>
-        </w:rPr>
-        <w:t>User will be able to mark a task as complete.</w:t>
+      <w:proofErr w:type="gramStart"/>
+      <w:r>
+        <w:rPr>
+          <w:rFonts w:ascii="Arial" w:eastAsia="Times New Roman" w:hAnsi="Arial" w:cs="Arial"/>
+          <w:color w:val="000000"/>
+          <w:sz w:val="24"/>
+          <w:szCs w:val="24"/>
+        </w:rPr>
+        <w:t>User</w:t>
+      </w:r>
+      <w:proofErr w:type="gramEnd"/>
+      <w:r>
+        <w:rPr>
+          <w:rFonts w:ascii="Arial" w:eastAsia="Times New Roman" w:hAnsi="Arial" w:cs="Arial"/>
+          <w:color w:val="000000"/>
+          <w:sz w:val="24"/>
+          <w:szCs w:val="24"/>
+        </w:rPr>
+        <w:t xml:space="preserve"> will be able to mark a task as complete.</w:t>
       </w:r>
     </w:p>
     <w:p>
@@ -13057,14 +13133,25 @@
           <w:szCs w:val="24"/>
         </w:rPr>
       </w:pPr>
-      <w:r>
-        <w:rPr>
-          <w:rFonts w:ascii="Arial" w:eastAsia="Times New Roman" w:hAnsi="Arial" w:cs="Arial"/>
-          <w:color w:val="000000"/>
-          <w:sz w:val="24"/>
-          <w:szCs w:val="24"/>
-        </w:rPr>
-        <w:t>User will be able to select to edit an individual task.</w:t>
+      <w:proofErr w:type="gramStart"/>
+      <w:r>
+        <w:rPr>
+          <w:rFonts w:ascii="Arial" w:eastAsia="Times New Roman" w:hAnsi="Arial" w:cs="Arial"/>
+          <w:color w:val="000000"/>
+          <w:sz w:val="24"/>
+          <w:szCs w:val="24"/>
+        </w:rPr>
+        <w:t>User</w:t>
+      </w:r>
+      <w:proofErr w:type="gramEnd"/>
+      <w:r>
+        <w:rPr>
+          <w:rFonts w:ascii="Arial" w:eastAsia="Times New Roman" w:hAnsi="Arial" w:cs="Arial"/>
+          <w:color w:val="000000"/>
+          <w:sz w:val="24"/>
+          <w:szCs w:val="24"/>
+        </w:rPr>
+        <w:t xml:space="preserve"> will be able to select to edit an individual task.</w:t>
       </w:r>
     </w:p>
     <w:p>
@@ -13485,14 +13572,25 @@
           <w:szCs w:val="24"/>
         </w:rPr>
       </w:pPr>
-      <w:r>
-        <w:rPr>
-          <w:rFonts w:ascii="Arial" w:eastAsia="Times New Roman" w:hAnsi="Arial" w:cs="Arial"/>
-          <w:color w:val="000000"/>
-          <w:sz w:val="24"/>
-          <w:szCs w:val="24"/>
-        </w:rPr>
-        <w:t>User may select difficulty from 3 available options.</w:t>
+      <w:proofErr w:type="gramStart"/>
+      <w:r>
+        <w:rPr>
+          <w:rFonts w:ascii="Arial" w:eastAsia="Times New Roman" w:hAnsi="Arial" w:cs="Arial"/>
+          <w:color w:val="000000"/>
+          <w:sz w:val="24"/>
+          <w:szCs w:val="24"/>
+        </w:rPr>
+        <w:t>User</w:t>
+      </w:r>
+      <w:proofErr w:type="gramEnd"/>
+      <w:r>
+        <w:rPr>
+          <w:rFonts w:ascii="Arial" w:eastAsia="Times New Roman" w:hAnsi="Arial" w:cs="Arial"/>
+          <w:color w:val="000000"/>
+          <w:sz w:val="24"/>
+          <w:szCs w:val="24"/>
+        </w:rPr>
+        <w:t xml:space="preserve"> may select difficulty from 3 available options.</w:t>
       </w:r>
     </w:p>
     <w:p>
@@ -13566,14 +13664,25 @@
           <w:szCs w:val="24"/>
         </w:rPr>
       </w:pPr>
-      <w:r>
-        <w:rPr>
-          <w:rFonts w:ascii="Arial" w:eastAsia="Times New Roman" w:hAnsi="Arial" w:cs="Arial"/>
-          <w:color w:val="000000"/>
-          <w:sz w:val="24"/>
-          <w:szCs w:val="24"/>
-        </w:rPr>
-        <w:t>System saves this information in the database.</w:t>
+      <w:proofErr w:type="gramStart"/>
+      <w:r>
+        <w:rPr>
+          <w:rFonts w:ascii="Arial" w:eastAsia="Times New Roman" w:hAnsi="Arial" w:cs="Arial"/>
+          <w:color w:val="000000"/>
+          <w:sz w:val="24"/>
+          <w:szCs w:val="24"/>
+        </w:rPr>
+        <w:t>System</w:t>
+      </w:r>
+      <w:proofErr w:type="gramEnd"/>
+      <w:r>
+        <w:rPr>
+          <w:rFonts w:ascii="Arial" w:eastAsia="Times New Roman" w:hAnsi="Arial" w:cs="Arial"/>
+          <w:color w:val="000000"/>
+          <w:sz w:val="24"/>
+          <w:szCs w:val="24"/>
+        </w:rPr>
+        <w:t xml:space="preserve"> saves this information in the database.</w:t>
       </w:r>
     </w:p>
     <w:p>
@@ -13927,14 +14036,25 @@
           <w:szCs w:val="24"/>
         </w:rPr>
       </w:pPr>
-      <w:r>
-        <w:rPr>
-          <w:rFonts w:ascii="Arial" w:eastAsia="Times New Roman" w:hAnsi="Arial" w:cs="Arial"/>
-          <w:color w:val="000000"/>
-          <w:sz w:val="24"/>
-          <w:szCs w:val="24"/>
-        </w:rPr>
-        <w:t>User may adjust name by selecting name textbox and changing text value.</w:t>
+      <w:proofErr w:type="gramStart"/>
+      <w:r>
+        <w:rPr>
+          <w:rFonts w:ascii="Arial" w:eastAsia="Times New Roman" w:hAnsi="Arial" w:cs="Arial"/>
+          <w:color w:val="000000"/>
+          <w:sz w:val="24"/>
+          <w:szCs w:val="24"/>
+        </w:rPr>
+        <w:t>User</w:t>
+      </w:r>
+      <w:proofErr w:type="gramEnd"/>
+      <w:r>
+        <w:rPr>
+          <w:rFonts w:ascii="Arial" w:eastAsia="Times New Roman" w:hAnsi="Arial" w:cs="Arial"/>
+          <w:color w:val="000000"/>
+          <w:sz w:val="24"/>
+          <w:szCs w:val="24"/>
+        </w:rPr>
+        <w:t xml:space="preserve"> may adjust name by selecting name textbox and changing text value.</w:t>
       </w:r>
     </w:p>
     <w:p>
@@ -13952,14 +14072,25 @@
           <w:szCs w:val="24"/>
         </w:rPr>
       </w:pPr>
-      <w:r>
-        <w:rPr>
-          <w:rFonts w:ascii="Arial" w:eastAsia="Times New Roman" w:hAnsi="Arial" w:cs="Arial"/>
-          <w:color w:val="000000"/>
-          <w:sz w:val="24"/>
-          <w:szCs w:val="24"/>
-        </w:rPr>
-        <w:t>User may adjust date by selecting date box and choosing a new date from date pop-up.</w:t>
+      <w:proofErr w:type="gramStart"/>
+      <w:r>
+        <w:rPr>
+          <w:rFonts w:ascii="Arial" w:eastAsia="Times New Roman" w:hAnsi="Arial" w:cs="Arial"/>
+          <w:color w:val="000000"/>
+          <w:sz w:val="24"/>
+          <w:szCs w:val="24"/>
+        </w:rPr>
+        <w:t>User</w:t>
+      </w:r>
+      <w:proofErr w:type="gramEnd"/>
+      <w:r>
+        <w:rPr>
+          <w:rFonts w:ascii="Arial" w:eastAsia="Times New Roman" w:hAnsi="Arial" w:cs="Arial"/>
+          <w:color w:val="000000"/>
+          <w:sz w:val="24"/>
+          <w:szCs w:val="24"/>
+        </w:rPr>
+        <w:t xml:space="preserve"> may adjust date by selecting date box and choosing a new date from date pop-up.</w:t>
       </w:r>
     </w:p>
     <w:p>
@@ -13977,14 +14108,25 @@
           <w:szCs w:val="24"/>
         </w:rPr>
       </w:pPr>
-      <w:r>
-        <w:rPr>
-          <w:rFonts w:ascii="Arial" w:eastAsia="Times New Roman" w:hAnsi="Arial" w:cs="Arial"/>
-          <w:color w:val="000000"/>
-          <w:sz w:val="24"/>
-          <w:szCs w:val="24"/>
-        </w:rPr>
-        <w:t>User may adjust difficulty by selecting a non-selected difficulty option.</w:t>
+      <w:proofErr w:type="gramStart"/>
+      <w:r>
+        <w:rPr>
+          <w:rFonts w:ascii="Arial" w:eastAsia="Times New Roman" w:hAnsi="Arial" w:cs="Arial"/>
+          <w:color w:val="000000"/>
+          <w:sz w:val="24"/>
+          <w:szCs w:val="24"/>
+        </w:rPr>
+        <w:t>User</w:t>
+      </w:r>
+      <w:proofErr w:type="gramEnd"/>
+      <w:r>
+        <w:rPr>
+          <w:rFonts w:ascii="Arial" w:eastAsia="Times New Roman" w:hAnsi="Arial" w:cs="Arial"/>
+          <w:color w:val="000000"/>
+          <w:sz w:val="24"/>
+          <w:szCs w:val="24"/>
+        </w:rPr>
+        <w:t xml:space="preserve"> may adjust difficulty by selecting a non-selected difficulty option.</w:t>
       </w:r>
     </w:p>
     <w:p>
@@ -14109,16 +14251,7 @@
           <w:sz w:val="24"/>
           <w:szCs w:val="24"/>
         </w:rPr>
-        <w:t>B</w:t>
-      </w:r>
-      <w:r>
-        <w:rPr>
-          <w:rFonts w:ascii="Arial" w:eastAsia="Times New Roman" w:hAnsi="Arial" w:cs="Arial"/>
-          <w:color w:val="000000"/>
-          <w:sz w:val="24"/>
-          <w:szCs w:val="24"/>
-        </w:rPr>
-        <w:t>ounty</w:t>
+        <w:t>Bounty</w:t>
       </w:r>
     </w:p>
     <w:p>
@@ -14539,16 +14672,7 @@
           <w:sz w:val="24"/>
           <w:szCs w:val="24"/>
         </w:rPr>
-        <w:t>B</w:t>
-      </w:r>
-      <w:r>
-        <w:rPr>
-          <w:rFonts w:ascii="Arial" w:eastAsia="Times New Roman" w:hAnsi="Arial" w:cs="Arial"/>
-          <w:color w:val="000000"/>
-          <w:sz w:val="24"/>
-          <w:szCs w:val="24"/>
-        </w:rPr>
-        <w:t>ounty</w:t>
+        <w:t>Bounty</w:t>
       </w:r>
     </w:p>
     <w:p>
@@ -14864,14 +14988,25 @@
           <w:szCs w:val="24"/>
         </w:rPr>
       </w:pPr>
-      <w:r>
-        <w:rPr>
-          <w:rFonts w:ascii="Arial" w:eastAsia="Times New Roman" w:hAnsi="Arial" w:cs="Arial"/>
-          <w:color w:val="000000"/>
-          <w:sz w:val="24"/>
-          <w:szCs w:val="24"/>
-        </w:rPr>
-        <w:t>User may edit profile by selecting the edit profile button.</w:t>
+      <w:proofErr w:type="gramStart"/>
+      <w:r>
+        <w:rPr>
+          <w:rFonts w:ascii="Arial" w:eastAsia="Times New Roman" w:hAnsi="Arial" w:cs="Arial"/>
+          <w:color w:val="000000"/>
+          <w:sz w:val="24"/>
+          <w:szCs w:val="24"/>
+        </w:rPr>
+        <w:t>User</w:t>
+      </w:r>
+      <w:proofErr w:type="gramEnd"/>
+      <w:r>
+        <w:rPr>
+          <w:rFonts w:ascii="Arial" w:eastAsia="Times New Roman" w:hAnsi="Arial" w:cs="Arial"/>
+          <w:color w:val="000000"/>
+          <w:sz w:val="24"/>
+          <w:szCs w:val="24"/>
+        </w:rPr>
+        <w:t xml:space="preserve"> may edit profile by selecting the edit profile button.</w:t>
       </w:r>
     </w:p>
     <w:p>
@@ -16629,7 +16764,27 @@
           <w:sz w:val="24"/>
           <w:szCs w:val="24"/>
         </w:rPr>
-        <w:t xml:space="preserve">: Storage utilization is of major importance to us. It should be within 30-50% at most of all storage to be easily used along-side other programs, when running in the background will go as low as 10% of storage. This gives us a large margin of storage in case of any emergency situations. </w:t>
+        <w:t xml:space="preserve">: Storage utilization is of major importance to us. It should be within 30-50% at most of all storage to be easily used </w:t>
+      </w:r>
+      <w:proofErr w:type="gramStart"/>
+      <w:r>
+        <w:rPr>
+          <w:rFonts w:ascii="Arial" w:eastAsia="Times New Roman" w:hAnsi="Arial" w:cs="Arial"/>
+          <w:color w:val="000000"/>
+          <w:sz w:val="24"/>
+          <w:szCs w:val="24"/>
+        </w:rPr>
+        <w:t>along-side</w:t>
+      </w:r>
+      <w:proofErr w:type="gramEnd"/>
+      <w:r>
+        <w:rPr>
+          <w:rFonts w:ascii="Arial" w:eastAsia="Times New Roman" w:hAnsi="Arial" w:cs="Arial"/>
+          <w:color w:val="000000"/>
+          <w:sz w:val="24"/>
+          <w:szCs w:val="24"/>
+        </w:rPr>
+        <w:t xml:space="preserve"> other programs, when running in the background will go as low as 10% of storage. This gives us a large margin of storage in case of any emergency situations. </w:t>
       </w:r>
       <w:r>
         <w:rPr>
@@ -16669,7 +16824,27 @@
           <w:sz w:val="24"/>
           <w:szCs w:val="24"/>
         </w:rPr>
-        <w:t>: We want to make sure our program is never down for more than 15 minutes due to failure. The percent of failure causing errors will be under 0.05%. The probability of losing data due to corruption must be under 0.3%.</w:t>
+        <w:t xml:space="preserve">: We want to make sure our program is never down for more than 15 minutes due to failure. The </w:t>
+      </w:r>
+      <w:proofErr w:type="gramStart"/>
+      <w:r>
+        <w:rPr>
+          <w:rFonts w:ascii="Arial" w:eastAsia="Times New Roman" w:hAnsi="Arial" w:cs="Arial"/>
+          <w:color w:val="000000"/>
+          <w:sz w:val="24"/>
+          <w:szCs w:val="24"/>
+        </w:rPr>
+        <w:t>percent</w:t>
+      </w:r>
+      <w:proofErr w:type="gramEnd"/>
+      <w:r>
+        <w:rPr>
+          <w:rFonts w:ascii="Arial" w:eastAsia="Times New Roman" w:hAnsi="Arial" w:cs="Arial"/>
+          <w:color w:val="000000"/>
+          <w:sz w:val="24"/>
+          <w:szCs w:val="24"/>
+        </w:rPr>
+        <w:t xml:space="preserve"> of failure causing errors will be under 0.05%. The probability of losing data due to corruption must be under 0.3%.</w:t>
       </w:r>
     </w:p>
     <w:p>
@@ -17070,7 +17245,27 @@
           <w:sz w:val="24"/>
           <w:szCs w:val="24"/>
         </w:rPr>
-        <w:t>: Since there are no current plans for purchasing or exchanging of valuable information, encryption will not be necessary for now. We reserve the right to change that in the future.</w:t>
+        <w:t xml:space="preserve">: Since there are no current plans for purchasing or </w:t>
+      </w:r>
+      <w:proofErr w:type="gramStart"/>
+      <w:r>
+        <w:rPr>
+          <w:rFonts w:ascii="Arial" w:eastAsia="Times New Roman" w:hAnsi="Arial" w:cs="Arial"/>
+          <w:color w:val="000000"/>
+          <w:sz w:val="24"/>
+          <w:szCs w:val="24"/>
+        </w:rPr>
+        <w:t>exchanging of</w:t>
+      </w:r>
+      <w:proofErr w:type="gramEnd"/>
+      <w:r>
+        <w:rPr>
+          <w:rFonts w:ascii="Arial" w:eastAsia="Times New Roman" w:hAnsi="Arial" w:cs="Arial"/>
+          <w:color w:val="000000"/>
+          <w:sz w:val="24"/>
+          <w:szCs w:val="24"/>
+        </w:rPr>
+        <w:t xml:space="preserve"> valuable information, encryption will not be necessary for now. We reserve the right to change that in the future.</w:t>
       </w:r>
     </w:p>
     <w:p>
@@ -17109,7 +17304,27 @@
           <w:sz w:val="24"/>
           <w:szCs w:val="24"/>
         </w:rPr>
-        <w:t>: The development team will all be granted access to edit front and back-end code as well as the databases being provided to all of us. Users and visitors will have a much more limited access based on the UI.</w:t>
+        <w:t xml:space="preserve">: The development team will all be granted access to edit front and back-end code as well as the databases being provided to all of us. Users and visitors will have </w:t>
+      </w:r>
+      <w:proofErr w:type="gramStart"/>
+      <w:r>
+        <w:rPr>
+          <w:rFonts w:ascii="Arial" w:eastAsia="Times New Roman" w:hAnsi="Arial" w:cs="Arial"/>
+          <w:color w:val="000000"/>
+          <w:sz w:val="24"/>
+          <w:szCs w:val="24"/>
+        </w:rPr>
+        <w:t>a much</w:t>
+      </w:r>
+      <w:proofErr w:type="gramEnd"/>
+      <w:r>
+        <w:rPr>
+          <w:rFonts w:ascii="Arial" w:eastAsia="Times New Roman" w:hAnsi="Arial" w:cs="Arial"/>
+          <w:color w:val="000000"/>
+          <w:sz w:val="24"/>
+          <w:szCs w:val="24"/>
+        </w:rPr>
+        <w:t xml:space="preserve"> more limited access based on the UI.</w:t>
       </w:r>
     </w:p>
     <w:p>
@@ -17767,7 +17982,27 @@
           <w:sz w:val="24"/>
           <w:szCs w:val="24"/>
         </w:rPr>
-        <w:t>: Support will be provided on a FCFS basis through email, with all emails being responded to within 24 hours, unless there is an unmanageable influx. During times of unmanageable influx, there will be an automated reply to let users know of the backup. </w:t>
+        <w:t xml:space="preserve">: Support will be provided on </w:t>
+      </w:r>
+      <w:proofErr w:type="gramStart"/>
+      <w:r>
+        <w:rPr>
+          <w:rFonts w:ascii="Arial" w:eastAsia="Times New Roman" w:hAnsi="Arial" w:cs="Arial"/>
+          <w:color w:val="000000"/>
+          <w:sz w:val="24"/>
+          <w:szCs w:val="24"/>
+        </w:rPr>
+        <w:t>a FCFS</w:t>
+      </w:r>
+      <w:proofErr w:type="gramEnd"/>
+      <w:r>
+        <w:rPr>
+          <w:rFonts w:ascii="Arial" w:eastAsia="Times New Roman" w:hAnsi="Arial" w:cs="Arial"/>
+          <w:color w:val="000000"/>
+          <w:sz w:val="24"/>
+          <w:szCs w:val="24"/>
+        </w:rPr>
+        <w:t xml:space="preserve"> basis through email, with all emails being responded to within 24 hours, unless there is an unmanageable influx. During times of unmanageable influx, there will be an automated reply to let users know of the backup. </w:t>
       </w:r>
     </w:p>
     <w:p>
@@ -17855,7 +18090,27 @@
           <w:sz w:val="24"/>
           <w:szCs w:val="24"/>
         </w:rPr>
-        <w:t>: Any situation where an exception can occur, will be covered with exception handling. The users will be given an explanation to explain why the exception occurs. They will then be given the opportunity to input the correct data or receive an error message.</w:t>
+        <w:t xml:space="preserve">: Any situation where an exception can </w:t>
+      </w:r>
+      <w:proofErr w:type="gramStart"/>
+      <w:r>
+        <w:rPr>
+          <w:rFonts w:ascii="Arial" w:eastAsia="Times New Roman" w:hAnsi="Arial" w:cs="Arial"/>
+          <w:color w:val="000000"/>
+          <w:sz w:val="24"/>
+          <w:szCs w:val="24"/>
+        </w:rPr>
+        <w:t>occur,</w:t>
+      </w:r>
+      <w:proofErr w:type="gramEnd"/>
+      <w:r>
+        <w:rPr>
+          <w:rFonts w:ascii="Arial" w:eastAsia="Times New Roman" w:hAnsi="Arial" w:cs="Arial"/>
+          <w:color w:val="000000"/>
+          <w:sz w:val="24"/>
+          <w:szCs w:val="24"/>
+        </w:rPr>
+        <w:t xml:space="preserve"> will be covered with exception handling. The users will be given an explanation to explain why the exception occurs. They will then be given the opportunity to input the correct data or receive an error message.</w:t>
       </w:r>
     </w:p>
     <w:p>
@@ -19087,17 +19342,237 @@
     </w:p>
     <w:p>
       <w:pPr>
-        <w:rPr>
-          <w:rFonts w:ascii="Arial" w:hAnsi="Arial" w:cs="Arial"/>
-          <w:sz w:val="24"/>
-          <w:szCs w:val="24"/>
-        </w:rPr>
-      </w:pPr>
-      <w:r>
-        <w:rPr>
-          <w:rFonts w:ascii="Arial" w:hAnsi="Arial" w:cs="Arial"/>
-          <w:sz w:val="24"/>
-          <w:szCs w:val="24"/>
+        <w:jc w:val="center"/>
+        <w:rPr>
+          <w:rFonts w:ascii="Arial" w:hAnsi="Arial" w:cs="Arial"/>
+          <w:b/>
+          <w:bCs/>
+          <w:sz w:val="24"/>
+          <w:szCs w:val="24"/>
+        </w:rPr>
+      </w:pPr>
+      <w:r>
+        <w:rPr>
+          <w:rFonts w:ascii="Arial" w:hAnsi="Arial" w:cs="Arial"/>
+          <w:b/>
+          <w:bCs/>
+          <w:sz w:val="24"/>
+          <w:szCs w:val="24"/>
+        </w:rPr>
+        <w:t>Class Diagram</w:t>
+      </w:r>
+    </w:p>
+    <w:p>
+      <w:pPr>
+        <w:jc w:val="center"/>
+        <w:rPr>
+          <w:rFonts w:ascii="Arial" w:hAnsi="Arial" w:cs="Arial"/>
+          <w:sz w:val="24"/>
+          <w:szCs w:val="24"/>
+        </w:rPr>
+      </w:pPr>
+      <w:r>
+        <w:rPr>
+          <w:rFonts w:ascii="Arial" w:hAnsi="Arial" w:cs="Arial"/>
+          <w:noProof/>
+          <w:sz w:val="24"/>
+          <w:szCs w:val="24"/>
+        </w:rPr>
+        <w:drawing>
+          <wp:inline distT="0" distB="0" distL="0" distR="0" wp14:anchorId="7D801010" wp14:editId="6B56DD5C">
+            <wp:extent cx="5917671" cy="2028825"/>
+            <wp:effectExtent l="0" t="0" r="6985" b="0"/>
+            <wp:docPr id="3" name="Picture 3" descr="Chart&#10;&#10;Description automatically generated with medium confidence"/>
+            <wp:cNvGraphicFramePr>
+              <a:graphicFrameLocks xmlns:a="http://schemas.openxmlformats.org/drawingml/2006/main" noChangeAspect="1"/>
+            </wp:cNvGraphicFramePr>
+            <a:graphic xmlns:a="http://schemas.openxmlformats.org/drawingml/2006/main">
+              <a:graphicData uri="http://schemas.openxmlformats.org/drawingml/2006/picture">
+                <pic:pic xmlns:pic="http://schemas.openxmlformats.org/drawingml/2006/picture">
+                  <pic:nvPicPr>
+                    <pic:cNvPr id="3" name="Picture 3" descr="Chart&#10;&#10;Description automatically generated with medium confidence"/>
+                    <pic:cNvPicPr/>
+                  </pic:nvPicPr>
+                  <pic:blipFill>
+                    <a:blip r:embed="rId13" cstate="print">
+                      <a:extLst>
+                        <a:ext uri="{28A0092B-C50C-407E-A947-70E740481C1C}">
+                          <a14:useLocalDpi xmlns:a14="http://schemas.microsoft.com/office/drawing/2010/main" val="0"/>
+                        </a:ext>
+                      </a:extLst>
+                    </a:blip>
+                    <a:stretch>
+                      <a:fillRect/>
+                    </a:stretch>
+                  </pic:blipFill>
+                  <pic:spPr>
+                    <a:xfrm>
+                      <a:off x="0" y="0"/>
+                      <a:ext cx="5948156" cy="2039276"/>
+                    </a:xfrm>
+                    <a:prstGeom prst="rect">
+                      <a:avLst/>
+                    </a:prstGeom>
+                  </pic:spPr>
+                </pic:pic>
+              </a:graphicData>
+            </a:graphic>
+          </wp:inline>
+        </w:drawing>
+      </w:r>
+    </w:p>
+    <w:p>
+      <w:pPr>
+        <w:jc w:val="center"/>
+        <w:rPr>
+          <w:rFonts w:ascii="Arial" w:hAnsi="Arial" w:cs="Arial"/>
+        </w:rPr>
+      </w:pPr>
+      <w:r>
+        <w:rPr>
+          <w:rFonts w:ascii="Arial" w:hAnsi="Arial" w:cs="Arial"/>
+          <w:b/>
+          <w:bCs/>
+          <w:sz w:val="24"/>
+          <w:szCs w:val="24"/>
+        </w:rPr>
+        <w:t>Component Diagram</w:t>
+      </w:r>
+    </w:p>
+    <w:p>
+      <w:pPr>
+        <w:jc w:val="center"/>
+        <w:rPr>
+          <w:rFonts w:ascii="Arial" w:hAnsi="Arial" w:cs="Arial"/>
+        </w:rPr>
+      </w:pPr>
+      <w:r>
+        <w:rPr>
+          <w:rFonts w:ascii="Arial" w:hAnsi="Arial" w:cs="Arial"/>
+          <w:noProof/>
+        </w:rPr>
+        <w:drawing>
+          <wp:inline distT="0" distB="0" distL="0" distR="0" wp14:anchorId="265F7ECC" wp14:editId="66E88855">
+            <wp:extent cx="4438650" cy="2712983"/>
+            <wp:effectExtent l="0" t="0" r="0" b="0"/>
+            <wp:docPr id="4" name="Picture 4" descr="A screenshot of a computer&#10;&#10;Description automatically generated with low confidence"/>
+            <wp:cNvGraphicFramePr>
+              <a:graphicFrameLocks xmlns:a="http://schemas.openxmlformats.org/drawingml/2006/main" noChangeAspect="1"/>
+            </wp:cNvGraphicFramePr>
+            <a:graphic xmlns:a="http://schemas.openxmlformats.org/drawingml/2006/main">
+              <a:graphicData uri="http://schemas.openxmlformats.org/drawingml/2006/picture">
+                <pic:pic xmlns:pic="http://schemas.openxmlformats.org/drawingml/2006/picture">
+                  <pic:nvPicPr>
+                    <pic:cNvPr id="4" name="Picture 4" descr="A screenshot of a computer&#10;&#10;Description automatically generated with low confidence"/>
+                    <pic:cNvPicPr/>
+                  </pic:nvPicPr>
+                  <pic:blipFill>
+                    <a:blip r:embed="rId14" cstate="print">
+                      <a:extLst>
+                        <a:ext uri="{28A0092B-C50C-407E-A947-70E740481C1C}">
+                          <a14:useLocalDpi xmlns:a14="http://schemas.microsoft.com/office/drawing/2010/main" val="0"/>
+                        </a:ext>
+                      </a:extLst>
+                    </a:blip>
+                    <a:stretch>
+                      <a:fillRect/>
+                    </a:stretch>
+                  </pic:blipFill>
+                  <pic:spPr>
+                    <a:xfrm>
+                      <a:off x="0" y="0"/>
+                      <a:ext cx="4522309" cy="2764117"/>
+                    </a:xfrm>
+                    <a:prstGeom prst="rect">
+                      <a:avLst/>
+                    </a:prstGeom>
+                  </pic:spPr>
+                </pic:pic>
+              </a:graphicData>
+            </a:graphic>
+          </wp:inline>
+        </w:drawing>
+      </w:r>
+    </w:p>
+    <w:p>
+      <w:pPr>
+        <w:jc w:val="center"/>
+        <w:rPr>
+          <w:rFonts w:ascii="Arial" w:hAnsi="Arial" w:cs="Arial"/>
+          <w:b/>
+          <w:bCs/>
+          <w:sz w:val="24"/>
+          <w:szCs w:val="24"/>
+        </w:rPr>
+      </w:pPr>
+      <w:r>
+        <w:rPr>
+          <w:rFonts w:ascii="Arial" w:hAnsi="Arial" w:cs="Arial"/>
+          <w:b/>
+          <w:bCs/>
+          <w:sz w:val="24"/>
+          <w:szCs w:val="24"/>
+        </w:rPr>
+        <w:t>Deployment Diagram</w:t>
+      </w:r>
+    </w:p>
+    <w:p>
+      <w:pPr>
+        <w:jc w:val="center"/>
+        <w:rPr>
+          <w:rFonts w:ascii="Arial" w:hAnsi="Arial" w:cs="Arial"/>
+        </w:rPr>
+      </w:pPr>
+      <w:r>
+        <w:rPr>
+          <w:rFonts w:ascii="Arial" w:hAnsi="Arial" w:cs="Arial"/>
+          <w:noProof/>
+        </w:rPr>
+        <w:drawing>
+          <wp:inline distT="0" distB="0" distL="0" distR="0" wp14:anchorId="77ED1F93" wp14:editId="4A196EF6">
+            <wp:extent cx="5021474" cy="2095500"/>
+            <wp:effectExtent l="0" t="0" r="8255" b="0"/>
+            <wp:docPr id="5" name="Picture 5" descr="Graphical user interface, diagram&#10;&#10;Description automatically generated"/>
+            <wp:cNvGraphicFramePr>
+              <a:graphicFrameLocks xmlns:a="http://schemas.openxmlformats.org/drawingml/2006/main" noChangeAspect="1"/>
+            </wp:cNvGraphicFramePr>
+            <a:graphic xmlns:a="http://schemas.openxmlformats.org/drawingml/2006/main">
+              <a:graphicData uri="http://schemas.openxmlformats.org/drawingml/2006/picture">
+                <pic:pic xmlns:pic="http://schemas.openxmlformats.org/drawingml/2006/picture">
+                  <pic:nvPicPr>
+                    <pic:cNvPr id="5" name="Picture 5" descr="Graphical user interface, diagram&#10;&#10;Description automatically generated"/>
+                    <pic:cNvPicPr/>
+                  </pic:nvPicPr>
+                  <pic:blipFill>
+                    <a:blip r:embed="rId15" cstate="print">
+                      <a:extLst>
+                        <a:ext uri="{28A0092B-C50C-407E-A947-70E740481C1C}">
+                          <a14:useLocalDpi xmlns:a14="http://schemas.microsoft.com/office/drawing/2010/main" val="0"/>
+                        </a:ext>
+                      </a:extLst>
+                    </a:blip>
+                    <a:stretch>
+                      <a:fillRect/>
+                    </a:stretch>
+                  </pic:blipFill>
+                  <pic:spPr>
+                    <a:xfrm>
+                      <a:off x="0" y="0"/>
+                      <a:ext cx="5078778" cy="2119413"/>
+                    </a:xfrm>
+                    <a:prstGeom prst="rect">
+                      <a:avLst/>
+                    </a:prstGeom>
+                  </pic:spPr>
+                </pic:pic>
+              </a:graphicData>
+            </a:graphic>
+          </wp:inline>
+        </w:drawing>
+      </w:r>
+      <w:r>
+        <w:rPr>
+          <w:rFonts w:ascii="Arial" w:hAnsi="Arial" w:cs="Arial"/>
         </w:rPr>
         <w:br w:type="page"/>
       </w:r>
@@ -21245,7 +21720,25 @@
           <w:sz w:val="24"/>
           <w:szCs w:val="24"/>
         </w:rPr>
-        <w:t xml:space="preserve">catching colors. If the user has already logged in on their device, they will be taken to their personal home screen, otherwise the option to log will be prominently displayed. Navigation is consistent across the site utilizing a clearly </w:t>
+        <w:t xml:space="preserve">catching colors. If the user has already logged in on their device, they will be taken to their personal home screen, otherwise the option to </w:t>
+      </w:r>
+      <w:proofErr w:type="gramStart"/>
+      <w:r>
+        <w:rPr>
+          <w:rFonts w:ascii="Arial" w:hAnsi="Arial" w:cs="Arial"/>
+          <w:sz w:val="24"/>
+          <w:szCs w:val="24"/>
+        </w:rPr>
+        <w:t>log</w:t>
+      </w:r>
+      <w:proofErr w:type="gramEnd"/>
+      <w:r>
+        <w:rPr>
+          <w:rFonts w:ascii="Arial" w:hAnsi="Arial" w:cs="Arial"/>
+          <w:sz w:val="24"/>
+          <w:szCs w:val="24"/>
+        </w:rPr>
+        <w:t xml:space="preserve"> will be prominently displayed. Navigation is consistent across the site utilizing a clearly </w:t>
       </w:r>
       <w:r>
         <w:rPr>
@@ -21334,7 +21827,7 @@
         </w:rPr>
         <w:t xml:space="preserve"> </w:t>
       </w:r>
-      <w:hyperlink r:id="rId13" w:history="1">
+      <w:hyperlink r:id="rId16" w:history="1">
         <w:r>
           <w:rPr>
             <w:rStyle w:val="Hyperlink"/>
@@ -21376,7 +21869,25 @@
           <w:szCs w:val="24"/>
         </w:rPr>
         <w:lastRenderedPageBreak/>
-        <w:t>creation but is slightly confusing in what you must do to make an account. Design is excellent with pronounced colors drawing attention to key features. Navigation is not perfect, as a couple features are hidden within other tabs. Content is full, but slightly lacking. Simplicity is fair, but some aspects of the app are not clear from the start (such as what happens if you don’t complete your tasks). Tasks are complete with all that is necessary to set up. Profile is perfect with everything necessary but nothing too complicated.</w:t>
+        <w:t xml:space="preserve">creation but is slightly confusing in what you must do to make an account. </w:t>
+      </w:r>
+      <w:proofErr w:type="gramStart"/>
+      <w:r>
+        <w:rPr>
+          <w:rFonts w:ascii="Arial" w:hAnsi="Arial" w:cs="Arial"/>
+          <w:sz w:val="24"/>
+          <w:szCs w:val="24"/>
+        </w:rPr>
+        <w:t>Design</w:t>
+      </w:r>
+      <w:proofErr w:type="gramEnd"/>
+      <w:r>
+        <w:rPr>
+          <w:rFonts w:ascii="Arial" w:hAnsi="Arial" w:cs="Arial"/>
+          <w:sz w:val="24"/>
+          <w:szCs w:val="24"/>
+        </w:rPr>
+        <w:t xml:space="preserve"> is excellent with pronounced colors drawing attention to key features. Navigation is not perfect, as a couple features are hidden within other tabs. Content is full, but slightly lacking. Simplicity is fair, but some aspects of the app are not clear from the start (such as what happens if you don’t complete your tasks). Tasks are complete with all that is necessary to set up. Profile is perfect with everything necessary but nothing too complicated.</w:t>
       </w:r>
     </w:p>
     <w:p>
@@ -21421,7 +21932,7 @@
         </w:rPr>
         <w:t xml:space="preserve"> </w:t>
       </w:r>
-      <w:hyperlink r:id="rId14" w:history="1">
+      <w:hyperlink r:id="rId17" w:history="1">
         <w:r>
           <w:rPr>
             <w:rStyle w:val="Hyperlink"/>
@@ -21505,7 +22016,7 @@
         </w:rPr>
         <w:t xml:space="preserve"> </w:t>
       </w:r>
-      <w:hyperlink r:id="rId15" w:history="1">
+      <w:hyperlink r:id="rId18" w:history="1">
         <w:r>
           <w:rPr>
             <w:rStyle w:val="Hyperlink"/>
@@ -21538,7 +22049,25 @@
           <w:sz w:val="24"/>
           <w:szCs w:val="24"/>
         </w:rPr>
-        <w:t>To-Do Adventure is mobile-only. The homepage quickly forces the user to log in or create an account without providing much information otherwise. The design is exceptional with a focus on oceanic themes. Navigation is a bit clunky as it is not clear where everything is. Content isn’t perfect as some of it isn’t clearly shown. There’s not much simplicity. Even the overall progression of the profile is complicated. Tasks themselves are well structured. Profile isn’t perfect as the progression tied to it is quite complicated.</w:t>
+        <w:t xml:space="preserve">To-Do Adventure is mobile-only. The homepage quickly forces the user to log in or create an account without providing much information otherwise. The design is exceptional with a focus on oceanic themes. Navigation is a bit clunky as it is not clear where everything is. Content isn’t perfect as some of it isn’t clearly shown. There’s not much simplicity. Even the overall progression of the profile is complicated. </w:t>
+      </w:r>
+      <w:proofErr w:type="gramStart"/>
+      <w:r>
+        <w:rPr>
+          <w:rFonts w:ascii="Arial" w:hAnsi="Arial" w:cs="Arial"/>
+          <w:sz w:val="24"/>
+          <w:szCs w:val="24"/>
+        </w:rPr>
+        <w:t>Tasks</w:t>
+      </w:r>
+      <w:proofErr w:type="gramEnd"/>
+      <w:r>
+        <w:rPr>
+          <w:rFonts w:ascii="Arial" w:hAnsi="Arial" w:cs="Arial"/>
+          <w:sz w:val="24"/>
+          <w:szCs w:val="24"/>
+        </w:rPr>
+        <w:t xml:space="preserve"> themselves are well structured. Profile isn’t perfect as the progression tied to it is quite complicated.</w:t>
       </w:r>
     </w:p>
     <w:p>
@@ -21571,7 +22100,7 @@
         </w:rPr>
         <w:t xml:space="preserve"> </w:t>
       </w:r>
-      <w:hyperlink r:id="rId16" w:history="1">
+      <w:hyperlink r:id="rId19" w:history="1">
         <w:r>
           <w:rPr>
             <w:rStyle w:val="Hyperlink"/>
@@ -21604,7 +22133,25 @@
           <w:sz w:val="24"/>
           <w:szCs w:val="24"/>
         </w:rPr>
-        <w:t>Habit Hunter is mobile-only, but has a landing web page that provides information and links to which app stores to download it from, however it’s a bit bare in style. The design of the app is phenomenal, and probably my favorite of all competitors. Navigation is a bit clunky due to the wealth of information and options available to the user. Content is full and overwhelming. There is absolutely no simplicity to this app. Tasks are perfect. Profile is exactly what one would want.</w:t>
+        <w:t xml:space="preserve">Habit Hunter is mobile-only, but has a landing web page that provides information and links to which app stores to download it from, however it’s a bit bare in style. The design of the app is phenomenal, and probably my favorite of all competitors. Navigation is a bit clunky due to the wealth of information and options available to the user. </w:t>
+      </w:r>
+      <w:proofErr w:type="gramStart"/>
+      <w:r>
+        <w:rPr>
+          <w:rFonts w:ascii="Arial" w:hAnsi="Arial" w:cs="Arial"/>
+          <w:sz w:val="24"/>
+          <w:szCs w:val="24"/>
+        </w:rPr>
+        <w:t>Content</w:t>
+      </w:r>
+      <w:proofErr w:type="gramEnd"/>
+      <w:r>
+        <w:rPr>
+          <w:rFonts w:ascii="Arial" w:hAnsi="Arial" w:cs="Arial"/>
+          <w:sz w:val="24"/>
+          <w:szCs w:val="24"/>
+        </w:rPr>
+        <w:t xml:space="preserve"> is full and overwhelming. There is absolutely no simplicity to this app. Tasks are perfect. Profile is exactly what one would want.</w:t>
       </w:r>
     </w:p>
     <w:p>
@@ -21637,7 +22184,7 @@
         </w:rPr>
         <w:t xml:space="preserve"> </w:t>
       </w:r>
-      <w:hyperlink r:id="rId17" w:history="1">
+      <w:hyperlink r:id="rId20" w:history="1">
         <w:r>
           <w:rPr>
             <w:rStyle w:val="Hyperlink"/>
@@ -21718,7 +22265,7 @@
         </w:rPr>
         <w:t xml:space="preserve">Link: </w:t>
       </w:r>
-      <w:hyperlink r:id="rId18" w:history="1">
+      <w:hyperlink r:id="rId21" w:history="1">
         <w:r>
           <w:rPr>
             <w:rStyle w:val="Hyperlink"/>
@@ -21770,7 +22317,7 @@
                     <pic:cNvPicPr/>
                   </pic:nvPicPr>
                   <pic:blipFill>
-                    <a:blip r:embed="rId19" cstate="print">
+                    <a:blip r:embed="rId22" cstate="print">
                       <a:extLst>
                         <a:ext uri="{28A0092B-C50C-407E-A947-70E740481C1C}">
                           <a14:useLocalDpi xmlns:a14="http://schemas.microsoft.com/office/drawing/2010/main" val="0"/>
@@ -22405,7 +22952,7 @@
       </w:r>
     </w:p>
     <w:sectPr>
-      <w:footerReference w:type="default" r:id="rId20"/>
+      <w:footerReference w:type="default" r:id="rId23"/>
       <w:pgSz w:w="12240" w:h="15840"/>
       <w:pgMar w:top="1440" w:right="1440" w:bottom="1440" w:left="1440" w:header="720" w:footer="720" w:gutter="0"/>
       <w:cols w:space="720"/>
@@ -27544,6 +28091,7 @@
   <w:style w:type="character" w:default="1" w:styleId="DefaultParagraphFont">
     <w:name w:val="Default Paragraph Font"/>
     <w:uiPriority w:val="1"/>
+    <w:semiHidden/>
     <w:unhideWhenUsed/>
   </w:style>
   <w:style w:type="table" w:default="1" w:styleId="TableNormal">

</xml_diff>

<commit_message>
Updated Vertical Demo section
Added video demo link
</commit_message>
<xml_diff>
--- a/documentation/Group 01 - Milestone 3.docx
+++ b/documentation/Group 01 - Milestone 3.docx
@@ -22363,10 +22363,20 @@
       <w:pPr>
         <w:rPr>
           <w:rFonts w:ascii="Arial" w:hAnsi="Arial" w:cs="Arial"/>
-          <w:sz w:val="24"/>
-          <w:szCs w:val="24"/>
-        </w:rPr>
-      </w:pPr>
+          <w:color w:val="0563C1" w:themeColor="hyperlink"/>
+          <w:sz w:val="24"/>
+          <w:szCs w:val="24"/>
+          <w:u w:val="single"/>
+        </w:rPr>
+      </w:pPr>
+      <w:r>
+        <w:rPr>
+          <w:rFonts w:ascii="Arial" w:hAnsi="Arial" w:cs="Arial"/>
+          <w:sz w:val="24"/>
+          <w:szCs w:val="24"/>
+        </w:rPr>
+        <w:t xml:space="preserve">Software </w:t>
+      </w:r>
       <w:r>
         <w:rPr>
           <w:rFonts w:ascii="Arial" w:hAnsi="Arial" w:cs="Arial"/>
@@ -22384,6 +22394,34 @@
             <w:szCs w:val="24"/>
           </w:rPr>
           <w:t>https://lamp.cse.fau.edu/~cen4010-sp23-g01/</w:t>
+        </w:r>
+      </w:hyperlink>
+    </w:p>
+    <w:p>
+      <w:pPr>
+        <w:rPr>
+          <w:rFonts w:ascii="Arial" w:hAnsi="Arial" w:cs="Arial"/>
+          <w:sz w:val="24"/>
+          <w:szCs w:val="24"/>
+        </w:rPr>
+      </w:pPr>
+      <w:r>
+        <w:rPr>
+          <w:rFonts w:ascii="Arial" w:hAnsi="Arial" w:cs="Arial"/>
+          <w:sz w:val="24"/>
+          <w:szCs w:val="24"/>
+        </w:rPr>
+        <w:t xml:space="preserve">Video Demo Link: </w:t>
+      </w:r>
+      <w:hyperlink r:id="rId22" w:history="1">
+        <w:r>
+          <w:rPr>
+            <w:rStyle w:val="Hyperlink"/>
+            <w:rFonts w:ascii="Arial" w:hAnsi="Arial" w:cs="Arial"/>
+            <w:sz w:val="24"/>
+            <w:szCs w:val="24"/>
+          </w:rPr>
+          <w:t>https://youtu.be/gDMD9ZpCZ9s</w:t>
         </w:r>
       </w:hyperlink>
     </w:p>
@@ -22427,7 +22465,7 @@
                     <pic:cNvPicPr/>
                   </pic:nvPicPr>
                   <pic:blipFill>
-                    <a:blip r:embed="rId22" cstate="print">
+                    <a:blip r:embed="rId23" cstate="print">
                       <a:extLst>
                         <a:ext uri="{28A0092B-C50C-407E-A947-70E740481C1C}">
                           <a14:useLocalDpi xmlns:a14="http://schemas.microsoft.com/office/drawing/2010/main" val="0"/>
@@ -23150,7 +23188,7 @@
       </w:r>
     </w:p>
     <w:sectPr>
-      <w:footerReference w:type="default" r:id="rId23"/>
+      <w:footerReference w:type="default" r:id="rId24"/>
       <w:pgSz w:w="12240" w:h="15840"/>
       <w:pgMar w:top="1440" w:right="1440" w:bottom="1440" w:left="1440" w:header="720" w:footer="720" w:gutter="0"/>
       <w:cols w:space="720"/>

</xml_diff>